<commit_message>
ENH: Actualització de la guia ràpida per la v.0.10.
</commit_message>
<xml_diff>
--- a/starviewer/doc/help/quickstartguide/Starviewer_Quick_start_guide.docx
+++ b/starviewer/doc/help/quickstartguide/Starviewer_Quick_start_guide.docx
@@ -62,7 +62,23 @@
                       <w:color w:val="FFFFFF"/>
                       <w:sz w:val="22"/>
                     </w:rPr>
-                    <w:t>.0.9</w:t>
+                    <w:t>.0</w:t>
+                  </w:r>
+                  <w:r>
+                    <w:rPr>
+                      <w:rFonts w:ascii="Trebuchet MS" w:hAnsi="Trebuchet MS" w:cs="Verdana"/>
+                      <w:color w:val="FFFFFF"/>
+                      <w:sz w:val="22"/>
+                    </w:rPr>
+                    <w:t>.</w:t>
+                  </w:r>
+                  <w:r>
+                    <w:rPr>
+                      <w:rFonts w:ascii="Trebuchet MS" w:hAnsi="Trebuchet MS" w:cs="Verdana"/>
+                      <w:color w:val="FFFFFF"/>
+                      <w:sz w:val="22"/>
+                    </w:rPr>
+                    <w:t>10</w:t>
                   </w:r>
                   <w:r>
                     <w:rPr>
@@ -83,7 +99,7 @@
         <w:rPr>
           <w:rFonts w:ascii="Trebuchet MS" w:hAnsi="Trebuchet MS" w:cs="Verdana"/>
           <w:noProof/>
-          <w:lang w:val="ca-ES" w:eastAsia="es-ES"/>
+          <w:lang w:val="ca-ES"/>
         </w:rPr>
         <w:pict>
           <v:shape id="_x0000_s1033" type="#_x0000_t202" style="position:absolute;left:0;text-align:left;margin-left:-10.95pt;margin-top:-26pt;width:208.5pt;height:60pt;z-index:251655680" filled="f" stroked="f">
@@ -145,7 +161,7 @@
           <w:noProof/>
           <w:sz w:val="22"/>
           <w:szCs w:val="22"/>
-          <w:lang w:val="es-ES" w:eastAsia="es-ES"/>
+          <w:lang w:val="es-ES"/>
         </w:rPr>
         <w:drawing>
           <wp:anchor distT="0" distB="0" distL="114300" distR="114300" simplePos="0" relativeHeight="251657728" behindDoc="0" locked="0" layoutInCell="1" allowOverlap="1">
@@ -200,7 +216,7 @@
           <w:rFonts w:ascii="Trebuchet MS" w:hAnsi="Trebuchet MS"/>
           <w:noProof/>
           <w:color w:val="B6D7A8"/>
-          <w:lang w:val="ca-ES" w:eastAsia="es-ES"/>
+          <w:lang w:val="ca-ES"/>
         </w:rPr>
         <w:pict>
           <v:rect id="_x0000_s1032" style="position:absolute;left:0;text-align:left;margin-left:-3.15pt;margin-top:-22.65pt;width:532.5pt;height:77.25pt;z-index:251652608;mso-position-horizontal-relative:text;mso-position-vertical-relative:text" fillcolor="#73b64a" stroked="f"/>
@@ -220,7 +236,7 @@
       <w:r>
         <w:rPr>
           <w:noProof/>
-          <w:lang w:val="ca-ES" w:eastAsia="es-ES"/>
+          <w:lang w:val="ca-ES"/>
         </w:rPr>
         <w:lastRenderedPageBreak/>
         <w:pict>
@@ -392,6 +408,86 @@
       <w:bookmarkEnd w:id="5"/>
       <w:r>
         <w:rPr>
+          <w:noProof/>
+          <w:lang w:val="es-ES"/>
+        </w:rPr>
+        <w:pict>
+          <v:group id="_x0000_s1081" style="position:absolute;left:0;text-align:left;margin-left:396.7pt;margin-top:35.25pt;width:63pt;height:22.05pt;z-index:251714048" coordorigin="4178,2036" coordsize="1634,656">
+            <v:roundrect id="_x0000_s1082" style="position:absolute;left:4178;top:2036;width:1634;height:656" arcsize="10923f" strokecolor="#7f7f7f [1612]" strokeweight="1.25pt">
+              <v:fill color2="fill darken(169)" rotate="t" angle="-45" method="linear sigma" type="gradient"/>
+            </v:roundrect>
+            <v:roundrect id="_x0000_s1083" style="position:absolute;left:4248;top:2098;width:1306;height:532" arcsize="10923f" fillcolor="#f2f2f2 [3052]" strokecolor="#a5a5a5 [2092]" strokeweight="1.25pt">
+              <v:fill color2="fill darken(230)" rotate="t" angle="-45" method="linear sigma" type="gradient"/>
+              <v:textbox style="mso-next-textbox:#_x0000_s1083" inset=".5mm,0,.5mm">
+                <w:txbxContent>
+                  <w:p>
+                    <w:pPr>
+                      <w:spacing w:before="0" w:after="0"/>
+                      <w:ind w:left="0" w:right="0"/>
+                      <w:rPr>
+                        <w:rFonts w:ascii="Arial Rounded MT Bold" w:hAnsi="Arial Rounded MT Bold"/>
+                        <w:sz w:val="22"/>
+                        <w:lang w:val="es-ES"/>
+                      </w:rPr>
+                    </w:pPr>
+                    <w:r>
+                      <w:rPr>
+                        <w:rFonts w:ascii="Arial Rounded MT Bold" w:hAnsi="Arial Rounded MT Bold"/>
+                        <w:sz w:val="22"/>
+                        <w:lang w:val="es-ES"/>
+                      </w:rPr>
+                      <w:t>Control</w:t>
+                    </w:r>
+                  </w:p>
+                </w:txbxContent>
+              </v:textbox>
+            </v:roundrect>
+          </v:group>
+        </w:pict>
+      </w:r>
+      <w:r>
+        <w:rPr>
+          <w:noProof/>
+          <w:lang w:val="es-ES"/>
+        </w:rPr>
+        <w:pict>
+          <v:group id="_x0000_s1078" style="position:absolute;left:0;text-align:left;margin-left:473.85pt;margin-top:35.25pt;width:21.8pt;height:24.05pt;z-index:251713024" coordorigin="5280,1878" coordsize="907,923">
+            <v:roundrect id="_x0000_s1079" style="position:absolute;left:5280;top:1878;width:907;height:923" arcsize="10923f" strokecolor="#7f7f7f [1612]" strokeweight="1.25pt">
+              <v:fill color2="fill darken(169)" rotate="t" angle="-45" method="linear sigma" type="gradient"/>
+            </v:roundrect>
+            <v:roundrect id="_x0000_s1080" style="position:absolute;left:5392;top:1940;width:707;height:753" arcsize="10923f" fillcolor="#f2f2f2 [3052]" strokecolor="#a5a5a5 [2092]" strokeweight="1.25pt">
+              <v:fill color2="fill darken(230)" rotate="t" angle="-45" method="linear sigma" type="gradient"/>
+              <v:textbox style="mso-next-textbox:#_x0000_s1080" inset=".5mm,0,.5mm">
+                <w:txbxContent>
+                  <w:p>
+                    <w:pPr>
+                      <w:spacing w:before="0" w:after="0"/>
+                      <w:ind w:left="0" w:right="0"/>
+                      <w:rPr>
+                        <w:rFonts w:ascii="Arial Rounded MT Bold" w:hAnsi="Arial Rounded MT Bold"/>
+                        <w:sz w:val="24"/>
+                        <w:szCs w:val="24"/>
+                        <w:lang w:val="es-ES"/>
+                      </w:rPr>
+                    </w:pPr>
+                    <w:r>
+                      <w:rPr>
+                        <w:rFonts w:ascii="Arial Rounded MT Bold" w:hAnsi="Arial Rounded MT Bold"/>
+                        <w:sz w:val="24"/>
+                        <w:szCs w:val="24"/>
+                        <w:lang w:val="es-ES"/>
+                      </w:rPr>
+                      <w:t>P</w:t>
+                    </w:r>
+                  </w:p>
+                </w:txbxContent>
+              </v:textbox>
+            </v:roundrect>
+          </v:group>
+        </w:pict>
+      </w:r>
+      <w:r>
+        <w:rPr>
           <w:lang w:val="ca-ES"/>
         </w:rPr>
         <w:t xml:space="preserve">Com trobar un estudi </w:t>
@@ -415,91 +511,33 @@
       <w:r>
         <w:rPr>
           <w:rFonts w:ascii="Trebuchet MS" w:hAnsi="Trebuchet MS"/>
-          <w:noProof/>
-          <w:lang w:val="es-ES" w:eastAsia="es-ES"/>
-        </w:rPr>
-        <w:drawing>
-          <wp:anchor distT="0" distB="0" distL="0" distR="0" simplePos="0" relativeHeight="251654656" behindDoc="0" locked="0" layoutInCell="1" allowOverlap="1">
-            <wp:simplePos x="0" y="0"/>
-            <wp:positionH relativeFrom="column">
-              <wp:posOffset>57150</wp:posOffset>
-            </wp:positionH>
-            <wp:positionV relativeFrom="paragraph">
-              <wp:posOffset>257810</wp:posOffset>
-            </wp:positionV>
-            <wp:extent cx="1139190" cy="465455"/>
-            <wp:effectExtent l="19050" t="0" r="3810" b="0"/>
-            <wp:wrapSquare wrapText="right"/>
-            <wp:docPr id="3" name="Imagen 3"/>
-            <wp:cNvGraphicFramePr>
-              <a:graphicFrameLocks xmlns:a="http://schemas.openxmlformats.org/drawingml/2006/main" noChangeAspect="1"/>
-            </wp:cNvGraphicFramePr>
-            <a:graphic xmlns:a="http://schemas.openxmlformats.org/drawingml/2006/main">
-              <a:graphicData uri="http://schemas.openxmlformats.org/drawingml/2006/picture">
-                <pic:pic xmlns:pic="http://schemas.openxmlformats.org/drawingml/2006/picture">
-                  <pic:nvPicPr>
-                    <pic:cNvPr id="0" name="Picture 3"/>
-                    <pic:cNvPicPr>
-                      <a:picLocks noChangeAspect="1" noChangeArrowheads="1"/>
-                    </pic:cNvPicPr>
-                  </pic:nvPicPr>
-                  <pic:blipFill>
-                    <a:blip r:embed="rId6"/>
-                    <a:srcRect/>
-                    <a:stretch>
-                      <a:fillRect/>
-                    </a:stretch>
-                  </pic:blipFill>
-                  <pic:spPr bwMode="auto">
-                    <a:xfrm>
-                      <a:off x="0" y="0"/>
-                      <a:ext cx="1139190" cy="465455"/>
-                    </a:xfrm>
-                    <a:prstGeom prst="rect">
-                      <a:avLst/>
-                    </a:prstGeom>
-                    <a:solidFill>
-                      <a:srgbClr val="FFFFFF"/>
-                    </a:solidFill>
-                    <a:ln w="9525">
-                      <a:noFill/>
-                      <a:miter lim="800000"/>
-                      <a:headEnd/>
-                      <a:tailEnd/>
-                    </a:ln>
-                  </pic:spPr>
-                </pic:pic>
-              </a:graphicData>
-            </a:graphic>
-          </wp:anchor>
-        </w:drawing>
-      </w:r>
-      <w:r>
-        <w:rPr>
-          <w:rFonts w:ascii="Trebuchet MS" w:hAnsi="Trebuchet MS"/>
-          <w:lang w:val="ca-ES"/>
-        </w:rPr>
-        <w:t xml:space="preserve">Per tal de buscar un estudi d'un PACS, cal anar al menú "Fitxer &gt; PACS", o bé prement les tecles </w:t>
+          <w:lang w:val="ca-ES"/>
+        </w:rPr>
+        <w:t>Per buscar un estudi al</w:t>
+      </w:r>
+      <w:r>
+        <w:rPr>
+          <w:rFonts w:ascii="Trebuchet MS" w:hAnsi="Trebuchet MS"/>
+          <w:lang w:val="ca-ES"/>
+        </w:rPr>
+        <w:t xml:space="preserve"> PACS, cal anar al menú "Fitxer &gt; PACS", o bé prement les tecles </w:t>
       </w:r>
       <w:bookmarkStart w:id="6" w:name="xi78"/>
       <w:bookmarkEnd w:id="6"/>
-      <w:proofErr w:type="spellStart"/>
+      <w:r>
+        <w:rPr>
+          <w:rFonts w:ascii="Trebuchet MS" w:hAnsi="Trebuchet MS"/>
+          <w:lang w:val="ca-ES"/>
+        </w:rPr>
+        <w:t xml:space="preserve">                       </w:t>
+      </w:r>
       <w:r>
         <w:rPr>
           <w:rFonts w:ascii="Trebuchet MS" w:hAnsi="Trebuchet MS"/>
           <w:b/>
           <w:lang w:val="ca-ES"/>
         </w:rPr>
-        <w:t>Ctrl</w:t>
-      </w:r>
-      <w:proofErr w:type="spellEnd"/>
-      <w:r>
-        <w:rPr>
-          <w:rFonts w:ascii="Trebuchet MS" w:hAnsi="Trebuchet MS"/>
-          <w:b/>
-          <w:lang w:val="ca-ES"/>
-        </w:rPr>
-        <w:t>+p</w:t>
+        <w:t>+</w:t>
       </w:r>
     </w:p>
     <w:p>
@@ -516,7 +554,7 @@
           <w:rFonts w:ascii="Trebuchet MS" w:hAnsi="Trebuchet MS"/>
           <w:lang w:val="ca-ES"/>
         </w:rPr>
-        <w:t xml:space="preserve">i apareix una finestra com la que es mostra a continuació: </w:t>
+        <w:t xml:space="preserve">i apareix una finestra com la que es mostra a continuació:   </w:t>
       </w:r>
     </w:p>
     <w:p>
@@ -531,34 +569,17 @@
       <w:r>
         <w:rPr>
           <w:rFonts w:ascii="Trebuchet MS" w:hAnsi="Trebuchet MS"/>
-          <w:lang w:val="ca-ES"/>
-        </w:rPr>
-        <w:t xml:space="preserve">  </w:t>
-      </w:r>
-    </w:p>
-    <w:p>
-      <w:pPr>
-        <w:ind w:left="0"/>
-        <w:jc w:val="both"/>
-        <w:rPr>
-          <w:rFonts w:ascii="Trebuchet MS" w:hAnsi="Trebuchet MS"/>
-          <w:lang w:val="ca-ES"/>
-        </w:rPr>
-      </w:pPr>
-      <w:r>
-        <w:rPr>
-          <w:rFonts w:ascii="Trebuchet MS" w:hAnsi="Trebuchet MS"/>
           <w:noProof/>
-          <w:lang w:val="es-ES" w:eastAsia="es-ES"/>
+          <w:lang w:val="es-ES"/>
         </w:rPr>
         <w:drawing>
           <wp:anchor distT="0" distB="0" distL="114300" distR="114300" simplePos="0" relativeHeight="251708928" behindDoc="1" locked="0" layoutInCell="1" allowOverlap="1">
             <wp:simplePos x="0" y="0"/>
             <wp:positionH relativeFrom="column">
-              <wp:posOffset>-986790</wp:posOffset>
+              <wp:posOffset>146685</wp:posOffset>
             </wp:positionH>
             <wp:positionV relativeFrom="paragraph">
-              <wp:posOffset>113665</wp:posOffset>
+              <wp:posOffset>125730</wp:posOffset>
             </wp:positionV>
             <wp:extent cx="6334125" cy="4457700"/>
             <wp:effectExtent l="19050" t="0" r="9525" b="0"/>
@@ -577,7 +598,7 @@
                     </pic:cNvPicPr>
                   </pic:nvPicPr>
                   <pic:blipFill>
-                    <a:blip r:embed="rId7"/>
+                    <a:blip r:embed="rId6"/>
                     <a:srcRect/>
                     <a:stretch>
                       <a:fillRect/>
@@ -639,7 +660,7 @@
         <w:rPr>
           <w:rFonts w:ascii="Trebuchet MS" w:hAnsi="Trebuchet MS"/>
           <w:noProof/>
-          <w:lang w:val="es-ES" w:eastAsia="es-ES"/>
+          <w:lang w:val="es-ES"/>
         </w:rPr>
         <w:pict>
           <v:oval id="_x0000_s1067" style="position:absolute;left:0;text-align:left;margin-left:6.45pt;margin-top:9.25pt;width:24.6pt;height:24.15pt;z-index:251703808" o:regroupid="5" fillcolor="#f79646" strokecolor="#f2f2f2" strokeweight="3pt">
@@ -706,7 +727,7 @@
         <w:rPr>
           <w:rFonts w:ascii="Trebuchet MS" w:hAnsi="Trebuchet MS"/>
           <w:noProof/>
-          <w:lang w:val="es-ES" w:eastAsia="es-ES"/>
+          <w:lang w:val="es-ES"/>
         </w:rPr>
         <w:pict>
           <v:oval id="_x0000_s1068" style="position:absolute;left:0;text-align:left;margin-left:478.95pt;margin-top:2.75pt;width:24.6pt;height:24.15pt;z-index:251704832" o:regroupid="5" fillcolor="#f79646" strokecolor="#f2f2f2" strokeweight="3pt">
@@ -803,7 +824,7 @@
         <w:rPr>
           <w:rFonts w:ascii="Trebuchet MS" w:hAnsi="Trebuchet MS"/>
           <w:noProof/>
-          <w:lang w:val="es-ES" w:eastAsia="es-ES"/>
+          <w:lang w:val="es-ES"/>
         </w:rPr>
         <w:pict>
           <v:oval id="_x0000_s1069" style="position:absolute;left:0;text-align:left;margin-left:6.45pt;margin-top:9.1pt;width:24.6pt;height:24.15pt;z-index:251705856" o:regroupid="5" fillcolor="#f79646" strokecolor="#f2f2f2" strokeweight="3pt">
@@ -903,7 +924,7 @@
         <w:rPr>
           <w:rFonts w:ascii="Trebuchet MS" w:hAnsi="Trebuchet MS"/>
           <w:noProof/>
-          <w:lang w:val="es-ES" w:eastAsia="es-ES"/>
+          <w:lang w:val="es-ES"/>
         </w:rPr>
         <w:pict>
           <v:oval id="_x0000_s1070" style="position:absolute;left:0;text-align:left;margin-left:-4.85pt;margin-top:.95pt;width:29.65pt;height:24.15pt;z-index:251706880" o:regroupid="5" fillcolor="#f79646" strokecolor="#f2f2f2" strokeweight="3pt">
@@ -1009,9 +1030,10 @@
     <w:p>
       <w:pPr>
         <w:spacing w:after="0"/>
-        <w:ind w:left="0" w:right="49"/>
-        <w:rPr>
-          <w:rFonts w:ascii="Trebuchet MS" w:hAnsi="Trebuchet MS"/>
+        <w:ind w:left="567" w:right="49"/>
+        <w:rPr>
+          <w:rFonts w:ascii="Trebuchet MS" w:hAnsi="Trebuchet MS"/>
+          <w:b/>
           <w:sz w:val="24"/>
           <w:lang w:val="ca-ES"/>
         </w:rPr>
@@ -1029,62 +1051,109 @@
       </w:pPr>
       <w:r>
         <w:rPr>
+          <w:rFonts w:ascii="Trebuchet MS" w:hAnsi="Trebuchet MS"/>
+          <w:b/>
+          <w:sz w:val="24"/>
+          <w:lang w:val="ca-ES"/>
+        </w:rPr>
+        <w:t>1</w:t>
+      </w:r>
+      <w:r>
+        <w:rPr>
+          <w:rFonts w:ascii="Trebuchet MS" w:hAnsi="Trebuchet MS"/>
+          <w:b/>
+          <w:sz w:val="24"/>
+          <w:lang w:val="ca-ES"/>
+        </w:rPr>
+        <w:t>.-</w:t>
+      </w:r>
+      <w:r>
+        <w:rPr>
+          <w:rFonts w:ascii="Trebuchet MS" w:hAnsi="Trebuchet MS"/>
+          <w:sz w:val="24"/>
+          <w:lang w:val="ca-ES"/>
+        </w:rPr>
+        <w:t xml:space="preserve"> Entrar </w:t>
+      </w:r>
+      <w:r>
+        <w:rPr>
+          <w:rFonts w:ascii="Trebuchet MS" w:hAnsi="Trebuchet MS"/>
+          <w:sz w:val="24"/>
+          <w:lang w:val="ca-ES"/>
+        </w:rPr>
+        <w:t>els paràmetres de cerca</w:t>
+      </w:r>
+      <w:r>
+        <w:rPr>
+          <w:rFonts w:ascii="Trebuchet MS" w:hAnsi="Trebuchet MS"/>
+          <w:sz w:val="24"/>
+          <w:lang w:val="ca-ES"/>
+        </w:rPr>
+        <w:t xml:space="preserve"> (</w:t>
+      </w:r>
+      <w:r>
+        <w:rPr>
+          <w:rFonts w:ascii="Trebuchet MS" w:hAnsi="Trebuchet MS"/>
+          <w:sz w:val="24"/>
+          <w:lang w:val="ca-ES"/>
+        </w:rPr>
+        <w:t>nom del pacient, data de l’estudi, ...</w:t>
+      </w:r>
+      <w:r>
+        <w:rPr>
+          <w:rFonts w:ascii="Trebuchet MS" w:hAnsi="Trebuchet MS"/>
+          <w:sz w:val="24"/>
+          <w:lang w:val="ca-ES"/>
+        </w:rPr>
+        <w:t>)</w:t>
+      </w:r>
+    </w:p>
+    <w:p>
+      <w:pPr>
+        <w:spacing w:after="0"/>
+        <w:ind w:left="567" w:right="49"/>
+        <w:rPr>
+          <w:rFonts w:ascii="Trebuchet MS" w:hAnsi="Trebuchet MS"/>
+          <w:sz w:val="24"/>
+          <w:lang w:val="ca-ES"/>
+        </w:rPr>
+      </w:pPr>
+      <w:r>
+        <w:rPr>
+          <w:rFonts w:ascii="Trebuchet MS" w:hAnsi="Trebuchet MS"/>
           <w:noProof/>
-          <w:lang w:val="es-ES" w:eastAsia="es-ES"/>
-        </w:rPr>
-        <w:drawing>
-          <wp:anchor distT="0" distB="0" distL="114300" distR="114300" simplePos="0" relativeHeight="251661824" behindDoc="0" locked="0" layoutInCell="1" allowOverlap="1">
-            <wp:simplePos x="0" y="0"/>
-            <wp:positionH relativeFrom="column">
-              <wp:posOffset>3909060</wp:posOffset>
-            </wp:positionH>
-            <wp:positionV relativeFrom="paragraph">
-              <wp:posOffset>221615</wp:posOffset>
-            </wp:positionV>
-            <wp:extent cx="683260" cy="304800"/>
-            <wp:effectExtent l="19050" t="0" r="2540" b="0"/>
-            <wp:wrapNone/>
-            <wp:docPr id="40" name="Imagen 40" descr="enter"/>
-            <wp:cNvGraphicFramePr>
-              <a:graphicFrameLocks xmlns:a="http://schemas.openxmlformats.org/drawingml/2006/main" noChangeAspect="1"/>
-            </wp:cNvGraphicFramePr>
-            <a:graphic xmlns:a="http://schemas.openxmlformats.org/drawingml/2006/main">
-              <a:graphicData uri="http://schemas.openxmlformats.org/drawingml/2006/picture">
-                <pic:pic xmlns:pic="http://schemas.openxmlformats.org/drawingml/2006/picture">
-                  <pic:nvPicPr>
-                    <pic:cNvPr id="0" name="Picture 40" descr="enter"/>
-                    <pic:cNvPicPr>
-                      <a:picLocks noChangeAspect="1" noChangeArrowheads="1"/>
-                    </pic:cNvPicPr>
-                  </pic:nvPicPr>
-                  <pic:blipFill>
-                    <a:blip r:embed="rId8" cstate="print"/>
-                    <a:srcRect/>
-                    <a:stretch>
-                      <a:fillRect/>
-                    </a:stretch>
-                  </pic:blipFill>
-                  <pic:spPr bwMode="auto">
-                    <a:xfrm>
-                      <a:off x="0" y="0"/>
-                      <a:ext cx="683260" cy="304800"/>
-                    </a:xfrm>
-                    <a:prstGeom prst="rect">
-                      <a:avLst/>
-                    </a:prstGeom>
-                    <a:noFill/>
-                    <a:ln w="9525">
-                      <a:noFill/>
-                      <a:miter lim="800000"/>
-                      <a:headEnd/>
-                      <a:tailEnd/>
-                    </a:ln>
-                  </pic:spPr>
-                </pic:pic>
-              </a:graphicData>
-            </a:graphic>
-          </wp:anchor>
-        </w:drawing>
+          <w:lang w:val="es-ES"/>
+        </w:rPr>
+        <w:pict>
+          <v:group id="_x0000_s1084" style="position:absolute;left:0;text-align:left;margin-left:311.1pt;margin-top:10.85pt;width:21.9pt;height:30.3pt;z-index:251715072" coordorigin="2087,1857" coordsize="970,1315">
+            <v:shape id="_x0000_s1085" style="position:absolute;left:2087;top:1857;width:970;height:1315;mso-wrap-style:square;mso-width-percent:0;mso-height-percent:0;mso-left-percent:-10001;mso-top-percent:-10001;mso-wrap-distance-left:9pt;mso-wrap-distance-top:0;mso-wrap-distance-right:9pt;mso-wrap-distance-bottom:0;mso-position-horizontal:absolute;mso-position-horizontal-relative:text;mso-position-vertical:absolute;mso-position-vertical-relative:text;mso-width-percent:0;mso-height-percent:0;mso-left-percent:-10001;mso-top-percent:-10001;mso-width-relative:page;mso-height-relative:page;mso-position-horizontal-col-start:0;mso-width-col-span:0;v-text-anchor:top" coordsize="970,1315" path="m,l970,r,1305l198,1315r,-741l21,564,,xe" strokecolor="#7f7f7f [1612]" strokeweight="1.25pt">
+              <v:fill color2="fill darken(169)" rotate="t" angle="-45" method="linear sigma" type="gradient"/>
+              <v:path arrowok="t"/>
+            </v:shape>
+            <v:shape id="_x0000_s1086" style="position:absolute;left:2218;top:1941;width:731;height:1029;mso-wrap-style:square;mso-width-percent:0;mso-wrap-distance-left:9pt;mso-wrap-distance-top:0;mso-wrap-distance-right:9pt;mso-wrap-distance-bottom:0;mso-position-horizontal-relative:text;mso-position-vertical-relative:text;mso-width-percent:0;mso-width-relative:page;mso-height-relative:page;mso-position-horizontal-col-start:0;mso-width-col-span:0;v-text-anchor:top" coordsize="731,1029" path="m,l731,r,1014l156,1029r,-640l22,389,,xe" fillcolor="#f2f2f2 [3052]" strokecolor="#a5a5a5 [2092]" strokeweight="1.25pt">
+              <v:fill color2="fill darken(230)" rotate="t" angle="-45" method="linear sigma" type="gradient"/>
+              <v:path arrowok="t"/>
+            </v:shape>
+            <v:group id="_x0000_s1087" style="position:absolute;left:2562;top:2150;width:254;height:468" coordorigin="1702,4538" coordsize="511,105">
+              <v:shapetype id="_x0000_t32" coordsize="21600,21600" o:spt="32" o:oned="t" path="m,l21600,21600e" filled="f">
+                <v:path arrowok="t" fillok="f" o:connecttype="none"/>
+                <o:lock v:ext="edit" shapetype="t"/>
+              </v:shapetype>
+              <v:shape id="_x0000_s1088" type="#_x0000_t32" style="position:absolute;left:1702;top:4640;width:510;height:3;flip:x" o:connectortype="straight">
+                <v:stroke endarrow="block" endarrowwidth="narrow" endarrowlength="short"/>
+              </v:shape>
+              <v:shape id="_x0000_s1089" type="#_x0000_t32" style="position:absolute;left:2212;top:4538;width:1;height:105;flip:y" o:connectortype="straight"/>
+            </v:group>
+          </v:group>
+        </w:pict>
+      </w:r>
+      <w:r>
+        <w:rPr>
+          <w:rFonts w:ascii="Trebuchet MS" w:hAnsi="Trebuchet MS"/>
+          <w:sz w:val="24"/>
+          <w:lang w:val="ca-ES"/>
+        </w:rPr>
+        <w:br/>
       </w:r>
       <w:r>
         <w:rPr>
@@ -1093,7 +1162,7 @@
           <w:sz w:val="24"/>
           <w:lang w:val="ca-ES"/>
         </w:rPr>
-        <w:t>1</w:t>
+        <w:t>2</w:t>
       </w:r>
       <w:r>
         <w:rPr>
@@ -1110,31 +1179,31 @@
           <w:sz w:val="24"/>
           <w:lang w:val="ca-ES"/>
         </w:rPr>
-        <w:t xml:space="preserve"> Entrar </w:t>
-      </w:r>
-      <w:r>
-        <w:rPr>
-          <w:rFonts w:ascii="Trebuchet MS" w:hAnsi="Trebuchet MS"/>
-          <w:sz w:val="24"/>
-          <w:lang w:val="ca-ES"/>
-        </w:rPr>
-        <w:t>els paràmetres de cerca</w:t>
-      </w:r>
-      <w:r>
-        <w:rPr>
-          <w:rFonts w:ascii="Trebuchet MS" w:hAnsi="Trebuchet MS"/>
-          <w:sz w:val="24"/>
-          <w:lang w:val="ca-ES"/>
-        </w:rPr>
-        <w:t xml:space="preserve"> (</w:t>
-      </w:r>
-      <w:r>
-        <w:rPr>
-          <w:rFonts w:ascii="Trebuchet MS" w:hAnsi="Trebuchet MS"/>
-          <w:sz w:val="24"/>
-          <w:lang w:val="ca-ES"/>
-        </w:rPr>
-        <w:t>nom del pacient, data de l’estudi, ...</w:t>
+        <w:t xml:space="preserve"> Prémer el botó "Cercar"</w:t>
+      </w:r>
+      <w:r>
+        <w:rPr>
+          <w:rFonts w:ascii="Trebuchet MS" w:hAnsi="Trebuchet MS"/>
+          <w:sz w:val="24"/>
+          <w:lang w:val="ca-ES"/>
+        </w:rPr>
+        <w:t xml:space="preserve"> ( o prémer tecla </w:t>
+      </w:r>
+      <w:r>
+        <w:rPr>
+          <w:rFonts w:ascii="Trebuchet MS" w:hAnsi="Trebuchet MS"/>
+          <w:sz w:val="24"/>
+          <w:lang w:val="ca-ES"/>
+        </w:rPr>
+        <w:t xml:space="preserve">retorn </w:t>
+      </w:r>
+      <w:r>
+        <w:rPr>
+          <w:rFonts w:ascii="Trebuchet MS" w:hAnsi="Trebuchet MS"/>
+          <w:sz w:val="24"/>
+          <w:lang w:val="ca-ES"/>
+        </w:rPr>
+        <w:t xml:space="preserve">        </w:t>
       </w:r>
       <w:r>
         <w:rPr>
@@ -1144,72 +1213,17 @@
         </w:rPr>
         <w:t>)</w:t>
       </w:r>
-      <w:r>
-        <w:rPr>
-          <w:rFonts w:ascii="Trebuchet MS" w:hAnsi="Trebuchet MS"/>
-          <w:sz w:val="24"/>
-          <w:lang w:val="ca-ES"/>
-        </w:rPr>
-        <w:br/>
-      </w:r>
-      <w:r>
-        <w:rPr>
-          <w:rFonts w:ascii="Trebuchet MS" w:hAnsi="Trebuchet MS"/>
-          <w:b/>
-          <w:sz w:val="24"/>
-          <w:lang w:val="ca-ES"/>
-        </w:rPr>
-        <w:t>2</w:t>
-      </w:r>
-      <w:r>
-        <w:rPr>
-          <w:rFonts w:ascii="Trebuchet MS" w:hAnsi="Trebuchet MS"/>
-          <w:b/>
-          <w:sz w:val="24"/>
-          <w:lang w:val="ca-ES"/>
-        </w:rPr>
-        <w:t>.-</w:t>
-      </w:r>
-      <w:r>
-        <w:rPr>
-          <w:rFonts w:ascii="Trebuchet MS" w:hAnsi="Trebuchet MS"/>
-          <w:sz w:val="24"/>
-          <w:lang w:val="ca-ES"/>
-        </w:rPr>
-        <w:t xml:space="preserve"> Prémer el botó "Cercar"</w:t>
-      </w:r>
-      <w:r>
-        <w:rPr>
-          <w:rFonts w:ascii="Trebuchet MS" w:hAnsi="Trebuchet MS"/>
-          <w:sz w:val="24"/>
-          <w:lang w:val="ca-ES"/>
-        </w:rPr>
-        <w:t xml:space="preserve"> ( o prémer tecla </w:t>
-      </w:r>
-      <w:r>
-        <w:rPr>
-          <w:rFonts w:ascii="Trebuchet MS" w:hAnsi="Trebuchet MS"/>
-          <w:sz w:val="24"/>
-          <w:lang w:val="ca-ES"/>
-        </w:rPr>
-        <w:t xml:space="preserve">retorn </w:t>
-      </w:r>
-      <w:r>
-        <w:rPr>
-          <w:rFonts w:ascii="Trebuchet MS" w:hAnsi="Trebuchet MS"/>
-          <w:sz w:val="24"/>
-          <w:lang w:val="ca-ES"/>
-        </w:rPr>
-        <w:t xml:space="preserve">                 </w:t>
-      </w:r>
-      <w:r>
-        <w:rPr>
-          <w:rFonts w:ascii="Trebuchet MS" w:hAnsi="Trebuchet MS"/>
-          <w:sz w:val="24"/>
-          <w:lang w:val="ca-ES"/>
-        </w:rPr>
-        <w:t>)</w:t>
-      </w:r>
+    </w:p>
+    <w:p>
+      <w:pPr>
+        <w:spacing w:after="0"/>
+        <w:ind w:left="567" w:right="49"/>
+        <w:rPr>
+          <w:rFonts w:ascii="Trebuchet MS" w:hAnsi="Trebuchet MS"/>
+          <w:sz w:val="24"/>
+          <w:lang w:val="ca-ES"/>
+        </w:rPr>
+      </w:pPr>
     </w:p>
     <w:p>
       <w:pPr>
@@ -1363,11 +1377,11 @@
       <w:r>
         <w:rPr>
           <w:noProof/>
-          <w:lang w:val="es-ES" w:eastAsia="es-ES"/>
+          <w:lang w:val="es-ES"/>
         </w:rPr>
         <w:lastRenderedPageBreak/>
         <w:pict>
-          <v:group id="_x0000_s1062" style="position:absolute;left:0;text-align:left;margin-left:340.25pt;margin-top:-18.35pt;width:190.25pt;height:140.05pt;z-index:251659776" coordorigin="7882,271" coordsize="3805,2801">
+          <v:group id="_x0000_s1062" style="position:absolute;margin-left:340.25pt;margin-top:-18.35pt;width:190.25pt;height:140.05pt;z-index:251659776" coordorigin="7882,271" coordsize="3805,2801">
             <v:shape id="_x0000_s1050" type="#_x0000_t202" style="position:absolute;left:7882;top:271;width:3805;height:2801" o:regroupid="4" strokecolor="#9bbb59" strokeweight="1.5pt">
               <v:stroke dashstyle="1 1"/>
               <v:shadow color="#868686"/>
@@ -1490,12 +1504,21 @@
                               <w:lang w:val="ca-ES"/>
                             </w:rPr>
                           </w:pPr>
+                          <w:proofErr w:type="spellStart"/>
                           <w:r>
                             <w:rPr>
                               <w:sz w:val="16"/>
                               <w:lang w:val="ca-ES"/>
                             </w:rPr>
-                            <w:t>Clicar el botó dret del ratolí</w:t>
+                            <w:t>Clicar</w:t>
+                          </w:r>
+                          <w:proofErr w:type="spellEnd"/>
+                          <w:r>
+                            <w:rPr>
+                              <w:sz w:val="16"/>
+                              <w:lang w:val="ca-ES"/>
+                            </w:rPr>
+                            <w:t xml:space="preserve"> el botó dret del ratolí</w:t>
                           </w:r>
                         </w:p>
                       </w:tc>
@@ -1571,19 +1594,19 @@
               </v:shapetype>
               <v:shape id="_x0000_s1051" type="#_x0000_t75" style="position:absolute;left:8121;top:1224;width:468;height:850" o:regroupid="3" strokeweight="1.5pt">
                 <v:stroke dashstyle="1 1"/>
-                <v:imagedata r:id="rId9" o:title="botoesquerre"/>
+                <v:imagedata r:id="rId7" o:title="botoesquerre"/>
               </v:shape>
               <v:shape id="_x0000_s1052" type="#_x0000_t75" style="position:absolute;left:9865;top:1238;width:442;height:845" o:regroupid="3" strokeweight="1.5pt">
                 <v:stroke dashstyle="1 1"/>
-                <v:imagedata r:id="rId10" o:title="botoMig"/>
+                <v:imagedata r:id="rId8" o:title="botoMig"/>
               </v:shape>
               <v:shape id="_x0000_s1053" type="#_x0000_t75" style="position:absolute;left:8167;top:2161;width:461;height:845" o:regroupid="3" strokeweight="1.5pt">
                 <v:stroke dashstyle="1 1"/>
-                <v:imagedata r:id="rId11" o:title="botodret"/>
+                <v:imagedata r:id="rId9" o:title="botodret"/>
               </v:shape>
               <v:shape id="_x0000_s1058" type="#_x0000_t75" style="position:absolute;left:9867;top:2140;width:449;height:850" strokeweight="1.5pt">
                 <v:stroke dashstyle="1 1"/>
-                <v:imagedata r:id="rId12" o:title="botoMigMoure"/>
+                <v:imagedata r:id="rId10" o:title="botoMigMoure"/>
               </v:shape>
             </v:group>
           </v:group>
@@ -1592,7 +1615,7 @@
       <w:r>
         <w:rPr>
           <w:noProof/>
-          <w:lang w:val="es-ES" w:eastAsia="es-ES"/>
+          <w:lang w:val="es-ES"/>
         </w:rPr>
         <w:drawing>
           <wp:anchor distT="0" distB="0" distL="114300" distR="114300" simplePos="0" relativeHeight="251658752" behindDoc="0" locked="0" layoutInCell="1" allowOverlap="1">
@@ -1620,7 +1643,7 @@
                     </pic:cNvPicPr>
                   </pic:nvPicPr>
                   <pic:blipFill>
-                    <a:blip r:embed="rId13" cstate="print"/>
+                    <a:blip r:embed="rId11" cstate="print"/>
                     <a:srcRect/>
                     <a:stretch>
                       <a:fillRect/>
@@ -1820,7 +1843,7 @@
       <w:r>
         <w:rPr>
           <w:noProof/>
-          <w:lang w:val="es-ES" w:eastAsia="es-ES"/>
+          <w:lang w:val="es-ES"/>
         </w:rPr>
         <w:drawing>
           <wp:anchor distT="0" distB="0" distL="114300" distR="114300" simplePos="0" relativeHeight="251663872" behindDoc="0" locked="0" layoutInCell="1" allowOverlap="1">
@@ -1848,7 +1871,7 @@
                     </pic:cNvPicPr>
                   </pic:nvPicPr>
                   <pic:blipFill>
-                    <a:blip r:embed="rId14"/>
+                    <a:blip r:embed="rId12"/>
                     <a:srcRect/>
                     <a:stretch>
                       <a:fillRect/>
@@ -2017,34 +2040,20 @@
       </w:pPr>
       <w:r>
         <w:rPr>
-          <w:lang w:val="ca-ES"/>
-        </w:rPr>
-        <w:t xml:space="preserve"> Les eines </w:t>
-      </w:r>
-    </w:p>
-    <w:p>
-      <w:pPr>
-        <w:jc w:val="center"/>
-        <w:rPr>
-          <w:lang w:val="ca-ES"/>
-        </w:rPr>
-      </w:pPr>
-      <w:r>
-        <w:rPr>
           <w:noProof/>
-          <w:lang w:val="es-ES" w:eastAsia="es-ES"/>
+          <w:lang w:val="es-ES"/>
         </w:rPr>
         <w:drawing>
           <wp:anchor distT="0" distB="0" distL="114300" distR="114300" simplePos="0" relativeHeight="251712000" behindDoc="1" locked="0" layoutInCell="1" allowOverlap="1">
             <wp:simplePos x="0" y="0"/>
             <wp:positionH relativeFrom="column">
-              <wp:posOffset>226555</wp:posOffset>
+              <wp:posOffset>337185</wp:posOffset>
             </wp:positionH>
             <wp:positionV relativeFrom="paragraph">
-              <wp:posOffset>-635</wp:posOffset>
+              <wp:posOffset>488315</wp:posOffset>
             </wp:positionV>
-            <wp:extent cx="5896890" cy="4171950"/>
-            <wp:effectExtent l="19050" t="0" r="8610" b="0"/>
+            <wp:extent cx="5580380" cy="4244340"/>
+            <wp:effectExtent l="19050" t="0" r="1270" b="0"/>
             <wp:wrapNone/>
             <wp:docPr id="2" name="1 Imagen" descr="tools 0.9.jpg"/>
             <wp:cNvGraphicFramePr>
@@ -2058,7 +2067,7 @@
                     <pic:cNvPicPr/>
                   </pic:nvPicPr>
                   <pic:blipFill>
-                    <a:blip r:embed="rId15"/>
+                    <a:blip r:embed="rId13"/>
                     <a:stretch>
                       <a:fillRect/>
                     </a:stretch>
@@ -2066,7 +2075,7 @@
                   <pic:spPr>
                     <a:xfrm>
                       <a:off x="0" y="0"/>
-                      <a:ext cx="5896890" cy="4171950"/>
+                      <a:ext cx="5580380" cy="4244340"/>
                     </a:xfrm>
                     <a:prstGeom prst="rect">
                       <a:avLst/>
@@ -2078,6 +2087,20 @@
           </wp:anchor>
         </w:drawing>
       </w:r>
+      <w:r>
+        <w:rPr>
+          <w:lang w:val="ca-ES"/>
+        </w:rPr>
+        <w:t xml:space="preserve"> Les eines </w:t>
+      </w:r>
+    </w:p>
+    <w:p>
+      <w:pPr>
+        <w:jc w:val="center"/>
+        <w:rPr>
+          <w:lang w:val="ca-ES"/>
+        </w:rPr>
+      </w:pPr>
     </w:p>
     <w:p>
       <w:pPr>
@@ -2094,7 +2117,7 @@
         <w:rPr>
           <w:rFonts w:ascii="Trebuchet MS" w:hAnsi="Trebuchet MS"/>
           <w:noProof/>
-          <w:lang w:val="es-ES" w:eastAsia="es-ES"/>
+          <w:lang w:val="es-ES"/>
         </w:rPr>
         <w:pict>
           <v:shape id="_x0000_s1076" type="#_x0000_t202" style="position:absolute;left:0;text-align:left;margin-left:255.25pt;margin-top:294.75pt;width:275.25pt;height:79.5pt;z-index:251710976" filled="f" strokecolor="#73b64a" strokeweight="1.5pt">
@@ -2134,7 +2157,7 @@
                     </w:rPr>
                     <w:t xml:space="preserve">Per qualsevol dubte o suggeriment, enviar correu a: </w:t>
                   </w:r>
-                  <w:hyperlink r:id="rId16" w:history="1">
+                  <w:hyperlink r:id="rId14" w:history="1">
                     <w:r>
                       <w:rPr>
                         <w:rStyle w:val="Hipervnculo"/>
@@ -2450,6 +2473,7 @@
   <w:style w:type="paragraph" w:default="1" w:styleId="Normal">
     <w:name w:val="Normal"/>
     <w:qFormat/>
+    <w:rsid w:val="001640B5"/>
     <w:pPr>
       <w:widowControl w:val="0"/>
       <w:suppressAutoHyphens/>
@@ -2469,12 +2493,13 @@
     <w:qFormat/>
     <w:rsid w:val="005068A3"/>
     <w:pPr>
-      <w:numPr>
-        <w:numId w:val="1"/>
-      </w:numPr>
       <w:pBdr>
         <w:bottom w:val="dotted" w:sz="4" w:space="1" w:color="74B74A"/>
       </w:pBdr>
+      <w:tabs>
+        <w:tab w:val="num" w:pos="0"/>
+      </w:tabs>
+      <w:ind w:left="0"/>
       <w:outlineLvl w:val="0"/>
     </w:pPr>
     <w:rPr>
@@ -2491,11 +2516,12 @@
     <w:basedOn w:val="Heading"/>
     <w:next w:val="Textoindependiente"/>
     <w:qFormat/>
+    <w:rsid w:val="001640B5"/>
     <w:pPr>
-      <w:numPr>
-        <w:ilvl w:val="1"/>
-        <w:numId w:val="1"/>
-      </w:numPr>
+      <w:tabs>
+        <w:tab w:val="num" w:pos="0"/>
+      </w:tabs>
+      <w:ind w:left="0"/>
       <w:outlineLvl w:val="1"/>
     </w:pPr>
     <w:rPr>
@@ -2507,11 +2533,16 @@
   </w:style>
   <w:style w:type="character" w:default="1" w:styleId="Fuentedeprrafopredeter">
     <w:name w:val="Default Paragraph Font"/>
+    <w:uiPriority w:val="1"/>
     <w:semiHidden/>
+    <w:unhideWhenUsed/>
   </w:style>
   <w:style w:type="table" w:default="1" w:styleId="Tablanormal">
     <w:name w:val="Normal Table"/>
+    <w:uiPriority w:val="99"/>
     <w:semiHidden/>
+    <w:unhideWhenUsed/>
+    <w:qFormat/>
     <w:tblPr>
       <w:tblInd w:w="0" w:type="dxa"/>
       <w:tblCellMar>
@@ -2524,13 +2555,17 @@
   </w:style>
   <w:style w:type="numbering" w:default="1" w:styleId="Sinlista">
     <w:name w:val="No List"/>
+    <w:uiPriority w:val="99"/>
     <w:semiHidden/>
+    <w:unhideWhenUsed/>
   </w:style>
   <w:style w:type="character" w:customStyle="1" w:styleId="FootnoteCharacters">
     <w:name w:val="Footnote Characters"/>
+    <w:rsid w:val="001640B5"/>
   </w:style>
   <w:style w:type="character" w:styleId="Hipervnculo">
     <w:name w:val="Hyperlink"/>
+    <w:rsid w:val="001640B5"/>
     <w:rPr>
       <w:color w:val="000080"/>
       <w:u w:val="single"/>
@@ -2538,10 +2573,12 @@
   </w:style>
   <w:style w:type="character" w:customStyle="1" w:styleId="EndnoteCharacters">
     <w:name w:val="Endnote Characters"/>
+    <w:rsid w:val="001640B5"/>
   </w:style>
   <w:style w:type="paragraph" w:styleId="Textoindependiente">
     <w:name w:val="Body Text"/>
     <w:basedOn w:val="Normal"/>
+    <w:rsid w:val="001640B5"/>
     <w:pPr>
       <w:spacing w:before="0" w:after="0"/>
       <w:ind w:left="0" w:right="0"/>
@@ -2551,6 +2588,7 @@
     <w:name w:val="Heading"/>
     <w:basedOn w:val="Normal"/>
     <w:next w:val="Textoindependiente"/>
+    <w:rsid w:val="001640B5"/>
     <w:pPr>
       <w:keepNext/>
       <w:spacing w:before="240" w:after="283"/>
@@ -2564,10 +2602,12 @@
   <w:style w:type="paragraph" w:styleId="Lista">
     <w:name w:val="List"/>
     <w:basedOn w:val="Textoindependiente"/>
+    <w:rsid w:val="001640B5"/>
   </w:style>
   <w:style w:type="paragraph" w:styleId="Encabezado">
     <w:name w:val="header"/>
     <w:basedOn w:val="Normal"/>
+    <w:rsid w:val="001640B5"/>
     <w:pPr>
       <w:suppressLineNumbers/>
       <w:tabs>
@@ -2579,6 +2619,7 @@
   <w:style w:type="paragraph" w:styleId="Piedepgina">
     <w:name w:val="footer"/>
     <w:basedOn w:val="Normal"/>
+    <w:rsid w:val="001640B5"/>
     <w:pPr>
       <w:suppressLineNumbers/>
       <w:tabs>
@@ -2590,10 +2631,12 @@
   <w:style w:type="paragraph" w:customStyle="1" w:styleId="TableContents">
     <w:name w:val="Table Contents"/>
     <w:basedOn w:val="Textoindependiente"/>
+    <w:rsid w:val="001640B5"/>
   </w:style>
   <w:style w:type="paragraph" w:customStyle="1" w:styleId="Caption">
     <w:name w:val="Caption"/>
     <w:basedOn w:val="Normal"/>
+    <w:rsid w:val="001640B5"/>
     <w:pPr>
       <w:suppressLineNumbers/>
       <w:spacing w:before="120" w:after="120"/>
@@ -2608,10 +2651,12 @@
   <w:style w:type="paragraph" w:customStyle="1" w:styleId="Framecontents">
     <w:name w:val="Frame contents"/>
     <w:basedOn w:val="Textoindependiente"/>
+    <w:rsid w:val="001640B5"/>
   </w:style>
   <w:style w:type="paragraph" w:styleId="Remitedesobre">
     <w:name w:val="envelope return"/>
     <w:basedOn w:val="Normal"/>
+    <w:rsid w:val="001640B5"/>
     <w:pPr>
       <w:spacing w:before="0" w:after="0"/>
     </w:pPr>
@@ -2622,6 +2667,7 @@
   <w:style w:type="paragraph" w:customStyle="1" w:styleId="Index">
     <w:name w:val="Index"/>
     <w:basedOn w:val="Normal"/>
+    <w:rsid w:val="001640B5"/>
     <w:pPr>
       <w:suppressLineNumbers/>
     </w:pPr>
@@ -2629,6 +2675,7 @@
   <w:style w:type="paragraph" w:customStyle="1" w:styleId="PreformattedText">
     <w:name w:val="Preformatted Text"/>
     <w:basedOn w:val="Normal"/>
+    <w:rsid w:val="001640B5"/>
     <w:pPr>
       <w:spacing w:before="0" w:after="0"/>
     </w:pPr>
@@ -2640,6 +2687,7 @@
     <w:name w:val="Horizontal Line"/>
     <w:basedOn w:val="Normal"/>
     <w:next w:val="Textoindependiente"/>
+    <w:rsid w:val="001640B5"/>
     <w:pPr>
       <w:pBdr>
         <w:bottom w:val="double" w:sz="1" w:space="0" w:color="808080"/>

</xml_diff>

<commit_message>
ENH: Actualització de la guia ràpida.
</commit_message>
<xml_diff>
--- a/starviewer/doc/help/quickstartguide/Starviewer_Quick_start_guide.docx
+++ b/starviewer/doc/help/quickstartguide/Starviewer_Quick_start_guide.docx
@@ -1,10 +1,23 @@
 
 <file path=word/document.xml><?xml version="1.0" encoding="utf-8"?>
-<w:document xmlns:ve="http://schemas.openxmlformats.org/markup-compatibility/2006" xmlns:o="urn:schemas-microsoft-com:office:office" xmlns:r="http://schemas.openxmlformats.org/officeDocument/2006/relationships" xmlns:m="http://schemas.openxmlformats.org/officeDocument/2006/math" xmlns:v="urn:schemas-microsoft-com:vml" xmlns:wp="http://schemas.openxmlformats.org/drawingml/2006/wordprocessingDrawing" xmlns:w10="urn:schemas-microsoft-com:office:word" xmlns:w="http://schemas.openxmlformats.org/wordprocessingml/2006/main" xmlns:wne="http://schemas.microsoft.com/office/word/2006/wordml">
+<w:document xmlns:wpc="http://schemas.microsoft.com/office/word/2010/wordprocessingCanvas" xmlns:mc="http://schemas.openxmlformats.org/markup-compatibility/2006" xmlns:o="urn:schemas-microsoft-com:office:office" xmlns:r="http://schemas.openxmlformats.org/officeDocument/2006/relationships" xmlns:m="http://schemas.openxmlformats.org/officeDocument/2006/math" xmlns:v="urn:schemas-microsoft-com:vml" xmlns:wp14="http://schemas.microsoft.com/office/word/2010/wordprocessingDrawing" xmlns:wp="http://schemas.openxmlformats.org/drawingml/2006/wordprocessingDrawing" xmlns:w10="urn:schemas-microsoft-com:office:word" xmlns:w="http://schemas.openxmlformats.org/wordprocessingml/2006/main" xmlns:w14="http://schemas.microsoft.com/office/word/2010/wordml" xmlns:wpg="http://schemas.microsoft.com/office/word/2010/wordprocessingGroup" xmlns:wpi="http://schemas.microsoft.com/office/word/2010/wordprocessingInk" xmlns:wne="http://schemas.microsoft.com/office/word/2006/wordml" xmlns:wps="http://schemas.microsoft.com/office/word/2010/wordprocessingShape" mc:Ignorable="w14 wp14">
   <w:body>
     <w:p>
+      <w:proofErr w:type="spellStart"/>
       <w:r>
-        <w:t xml:space="preserve">Starviewer és una aplicació per la visualització i navegació d'imatges mèdiques utilitzant el protocol DICOM. Suporta diferents modalitats: Radiografia, TAC, ressonància magnètica, mamografia, telemando, ecografia i altres. Es pot comunicar amb qualsevol PACS, o bé obtenir imatges des de fitxers externs. </w:t>
+        <w:t>Starviewer</w:t>
+      </w:r>
+      <w:proofErr w:type="spellEnd"/>
+      <w:r>
+        <w:t xml:space="preserve"> és una aplicació per la visualització i navegació d'imatges mèdiques utilitzant el protocol DICOM. Suporta diferents modalitats: Radiografia, TAC, ressonància magnètica, mamografia, </w:t>
+      </w:r>
+      <w:proofErr w:type="spellStart"/>
+      <w:r>
+        <w:t>telemando</w:t>
+      </w:r>
+      <w:proofErr w:type="spellEnd"/>
+      <w:r>
+        <w:t xml:space="preserve">, ecografia i altres. Es pot comunicar amb qualsevol PACS, o bé obtenir imatges des de fitxers externs. </w:t>
       </w:r>
     </w:p>
     <w:p/>
@@ -81,7 +94,7 @@
                     </pic:cNvPicPr>
                   </pic:nvPicPr>
                   <pic:blipFill>
-                    <a:blip r:embed="rId8"/>
+                    <a:blip r:embed="rId9"/>
                     <a:srcRect/>
                     <a:stretch>
                       <a:fillRect/>
@@ -111,6 +124,11 @@
       </w:r>
     </w:p>
     <w:p>
+      <w:pPr>
+        <w:rPr>
+          <w:u w:val="single"/>
+        </w:rPr>
+      </w:pPr>
       <w:r>
         <w:t xml:space="preserve">Comprovar que tenim seleccionada la pestanya </w:t>
       </w:r>
@@ -123,6 +141,11 @@
       <w:r>
         <w:t xml:space="preserve"> (2)</w:t>
       </w:r>
+      <w:r>
+        <w:t>.</w:t>
+      </w:r>
+      <w:bookmarkStart w:id="0" w:name="_GoBack"/>
+      <w:bookmarkEnd w:id="0"/>
     </w:p>
     <w:p>
       <w:r>
@@ -136,6 +159,9 @@
       </w:r>
       <w:r>
         <w:t xml:space="preserve"> (1)</w:t>
+      </w:r>
+      <w:r>
+        <w:t>.</w:t>
       </w:r>
     </w:p>
     <w:p>
@@ -163,6 +189,9 @@
       <w:r>
         <w:t xml:space="preserve"> (8)</w:t>
       </w:r>
+      <w:r>
+        <w:t>.</w:t>
+      </w:r>
     </w:p>
     <w:p>
       <w:r>
@@ -179,6 +208,9 @@
       </w:r>
       <w:r>
         <w:t xml:space="preserve"> (3)</w:t>
+      </w:r>
+      <w:r>
+        <w:t>.</w:t>
       </w:r>
     </w:p>
     <w:p>
@@ -218,6 +250,9 @@
       <w:r>
         <w:t xml:space="preserve"> (4)</w:t>
       </w:r>
+      <w:r>
+        <w:t>.</w:t>
+      </w:r>
     </w:p>
     <w:p>
       <w:r>
@@ -231,6 +266,9 @@
       </w:r>
       <w:r>
         <w:t xml:space="preserve"> (6)</w:t>
+      </w:r>
+      <w:r>
+        <w:t>.</w:t>
       </w:r>
     </w:p>
     <w:p>
@@ -246,6 +284,9 @@
       <w:r>
         <w:t xml:space="preserve"> (7)</w:t>
       </w:r>
+      <w:r>
+        <w:t>.</w:t>
+      </w:r>
     </w:p>
     <w:p>
       <w:r>
@@ -260,6 +301,9 @@
       <w:r>
         <w:t xml:space="preserve"> (5)</w:t>
       </w:r>
+      <w:r>
+        <w:t>.</w:t>
+      </w:r>
     </w:p>
     <w:p/>
     <w:tbl>
@@ -267,7 +311,7 @@
         <w:tblStyle w:val="StarTable2"/>
         <w:tblpPr w:leftFromText="141" w:rightFromText="141" w:vertAnchor="page" w:horzAnchor="margin" w:tblpXSpec="right" w:tblpY="2685"/>
         <w:tblW w:w="0" w:type="auto"/>
-        <w:tblLook w:val="04E0"/>
+        <w:tblLook w:val="04E0" w:firstRow="1" w:lastRow="1" w:firstColumn="1" w:lastColumn="0" w:noHBand="0" w:noVBand="1"/>
       </w:tblPr>
       <w:tblGrid>
         <w:gridCol w:w="2041"/>
@@ -334,66 +378,6 @@
                       <pic:pic xmlns:pic="http://schemas.openxmlformats.org/drawingml/2006/picture">
                         <pic:nvPicPr>
                           <pic:cNvPr id="0" name="Picture 11" descr="botodret"/>
-                          <pic:cNvPicPr>
-                            <a:picLocks noChangeAspect="1" noChangeArrowheads="1"/>
-                          </pic:cNvPicPr>
-                        </pic:nvPicPr>
-                        <pic:blipFill>
-                          <a:blip r:embed="rId9"/>
-                          <a:srcRect/>
-                          <a:stretch>
-                            <a:fillRect/>
-                          </a:stretch>
-                        </pic:blipFill>
-                        <pic:spPr bwMode="auto">
-                          <a:xfrm>
-                            <a:off x="0" y="0"/>
-                            <a:ext cx="193040" cy="358140"/>
-                          </a:xfrm>
-                          <a:prstGeom prst="rect">
-                            <a:avLst/>
-                          </a:prstGeom>
-                          <a:noFill/>
-                          <a:ln w="9525">
-                            <a:noFill/>
-                            <a:miter lim="800000"/>
-                            <a:headEnd/>
-                            <a:tailEnd/>
-                          </a:ln>
-                        </pic:spPr>
-                      </pic:pic>
-                    </a:graphicData>
-                  </a:graphic>
-                </wp:anchor>
-              </w:drawing>
-            </w:r>
-            <w:r>
-              <w:rPr>
-                <w:noProof/>
-                <w:sz w:val="16"/>
-                <w:lang w:val="es-ES"/>
-              </w:rPr>
-              <w:drawing>
-                <wp:anchor distT="0" distB="0" distL="114300" distR="114300" simplePos="0" relativeHeight="251662336" behindDoc="1" locked="0" layoutInCell="1" allowOverlap="1">
-                  <wp:simplePos x="0" y="0"/>
-                  <wp:positionH relativeFrom="column">
-                    <wp:posOffset>45720</wp:posOffset>
-                  </wp:positionH>
-                  <wp:positionV relativeFrom="paragraph">
-                    <wp:posOffset>-292735</wp:posOffset>
-                  </wp:positionV>
-                  <wp:extent cx="193040" cy="358140"/>
-                  <wp:effectExtent l="19050" t="0" r="0" b="0"/>
-                  <wp:wrapSquare wrapText="bothSides"/>
-                  <wp:docPr id="8" name="Imagen 8" descr="botoesquerre"/>
-                  <wp:cNvGraphicFramePr>
-                    <a:graphicFrameLocks xmlns:a="http://schemas.openxmlformats.org/drawingml/2006/main" noChangeAspect="1"/>
-                  </wp:cNvGraphicFramePr>
-                  <a:graphic xmlns:a="http://schemas.openxmlformats.org/drawingml/2006/main">
-                    <a:graphicData uri="http://schemas.openxmlformats.org/drawingml/2006/picture">
-                      <pic:pic xmlns:pic="http://schemas.openxmlformats.org/drawingml/2006/picture">
-                        <pic:nvPicPr>
-                          <pic:cNvPr id="0" name="Picture 8" descr="botoesquerre"/>
                           <pic:cNvPicPr>
                             <a:picLocks noChangeAspect="1" noChangeArrowheads="1"/>
                           </pic:cNvPicPr>
@@ -429,6 +413,66 @@
             </w:r>
             <w:r>
               <w:rPr>
+                <w:noProof/>
+                <w:sz w:val="16"/>
+                <w:lang w:val="es-ES"/>
+              </w:rPr>
+              <w:drawing>
+                <wp:anchor distT="0" distB="0" distL="114300" distR="114300" simplePos="0" relativeHeight="251662336" behindDoc="1" locked="0" layoutInCell="1" allowOverlap="1">
+                  <wp:simplePos x="0" y="0"/>
+                  <wp:positionH relativeFrom="column">
+                    <wp:posOffset>45720</wp:posOffset>
+                  </wp:positionH>
+                  <wp:positionV relativeFrom="paragraph">
+                    <wp:posOffset>-292735</wp:posOffset>
+                  </wp:positionV>
+                  <wp:extent cx="193040" cy="358140"/>
+                  <wp:effectExtent l="19050" t="0" r="0" b="0"/>
+                  <wp:wrapSquare wrapText="bothSides"/>
+                  <wp:docPr id="8" name="Imagen 8" descr="botoesquerre"/>
+                  <wp:cNvGraphicFramePr>
+                    <a:graphicFrameLocks xmlns:a="http://schemas.openxmlformats.org/drawingml/2006/main" noChangeAspect="1"/>
+                  </wp:cNvGraphicFramePr>
+                  <a:graphic xmlns:a="http://schemas.openxmlformats.org/drawingml/2006/main">
+                    <a:graphicData uri="http://schemas.openxmlformats.org/drawingml/2006/picture">
+                      <pic:pic xmlns:pic="http://schemas.openxmlformats.org/drawingml/2006/picture">
+                        <pic:nvPicPr>
+                          <pic:cNvPr id="0" name="Picture 8" descr="botoesquerre"/>
+                          <pic:cNvPicPr>
+                            <a:picLocks noChangeAspect="1" noChangeArrowheads="1"/>
+                          </pic:cNvPicPr>
+                        </pic:nvPicPr>
+                        <pic:blipFill>
+                          <a:blip r:embed="rId11"/>
+                          <a:srcRect/>
+                          <a:stretch>
+                            <a:fillRect/>
+                          </a:stretch>
+                        </pic:blipFill>
+                        <pic:spPr bwMode="auto">
+                          <a:xfrm>
+                            <a:off x="0" y="0"/>
+                            <a:ext cx="193040" cy="358140"/>
+                          </a:xfrm>
+                          <a:prstGeom prst="rect">
+                            <a:avLst/>
+                          </a:prstGeom>
+                          <a:noFill/>
+                          <a:ln w="9525">
+                            <a:noFill/>
+                            <a:miter lim="800000"/>
+                            <a:headEnd/>
+                            <a:tailEnd/>
+                          </a:ln>
+                        </pic:spPr>
+                      </pic:pic>
+                    </a:graphicData>
+                  </a:graphic>
+                </wp:anchor>
+              </w:drawing>
+            </w:r>
+            <w:r>
+              <w:rPr>
                 <w:sz w:val="16"/>
               </w:rPr>
               <w:t>Clicar el botó dret del ratolí</w:t>
@@ -503,7 +547,7 @@
                           </pic:cNvPicPr>
                         </pic:nvPicPr>
                         <pic:blipFill>
-                          <a:blip r:embed="rId11"/>
+                          <a:blip r:embed="rId12"/>
                           <a:srcRect/>
                           <a:stretch>
                             <a:fillRect/>
@@ -595,7 +639,7 @@
                           </pic:cNvPicPr>
                         </pic:nvPicPr>
                         <pic:blipFill>
-                          <a:blip r:embed="rId12"/>
+                          <a:blip r:embed="rId13"/>
                           <a:srcRect/>
                           <a:stretch>
                             <a:fillRect/>
@@ -675,7 +719,7 @@
                     </pic:cNvPicPr>
                   </pic:nvPicPr>
                   <pic:blipFill>
-                    <a:blip r:embed="rId13" cstate="print"/>
+                    <a:blip r:embed="rId14" cstate="print"/>
                     <a:srcRect/>
                     <a:stretch>
                       <a:fillRect/>
@@ -707,6 +751,9 @@
     <w:p>
       <w:r>
         <w:t>1.</w:t>
+      </w:r>
+      <w:r>
+        <w:t xml:space="preserve"> </w:t>
       </w:r>
       <w:r>
         <w:t>Clicar amb el botó dret del ratolí dins una finestra</w:t>
@@ -765,7 +812,7 @@
                     </pic:cNvPicPr>
                   </pic:nvPicPr>
                   <pic:blipFill>
-                    <a:blip r:embed="rId14"/>
+                    <a:blip r:embed="rId15"/>
                     <a:srcRect/>
                     <a:stretch>
                       <a:fillRect/>
@@ -808,7 +855,10 @@
     </w:p>
     <w:p>
       <w:r>
-        <w:t xml:space="preserve">2.- Moure el ratolí de dalt a baix i/o de dreta a esquerre </w:t>
+        <w:t>2.</w:t>
+      </w:r>
+      <w:r>
+        <w:t xml:space="preserve"> Moure el ratolí de dalt a baix i/o de dreta a esquerre </w:t>
       </w:r>
     </w:p>
     <w:p/>
@@ -827,7 +877,7 @@
         <w:tblStyle w:val="StarTable2"/>
         <w:tblW w:w="8932" w:type="dxa"/>
         <w:tblLayout w:type="fixed"/>
-        <w:tblLook w:val="04E0"/>
+        <w:tblLook w:val="04E0" w:firstRow="1" w:lastRow="1" w:firstColumn="1" w:lastColumn="0" w:noHBand="0" w:noVBand="1"/>
       </w:tblPr>
       <w:tblGrid>
         <w:gridCol w:w="851"/>
@@ -877,7 +927,7 @@
                           </pic:cNvPicPr>
                         </pic:nvPicPr>
                         <pic:blipFill>
-                          <a:blip r:embed="rId15" cstate="print"/>
+                          <a:blip r:embed="rId16" cstate="print"/>
                           <a:srcRect/>
                           <a:stretch>
                             <a:fillRect/>
@@ -920,6 +970,7 @@
                 <w:szCs w:val="22"/>
               </w:rPr>
             </w:pPr>
+            <w:proofErr w:type="spellStart"/>
             <w:r>
               <w:rPr>
                 <w:rStyle w:val="Textoennegrita"/>
@@ -927,6 +978,7 @@
               </w:rPr>
               <w:t>Scroll</w:t>
             </w:r>
+            <w:proofErr w:type="spellEnd"/>
             <w:r>
               <w:rPr>
                 <w:b/>
@@ -979,7 +1031,7 @@
                           </pic:cNvPicPr>
                         </pic:nvPicPr>
                         <pic:blipFill>
-                          <a:blip r:embed="rId10"/>
+                          <a:blip r:embed="rId11"/>
                           <a:srcRect/>
                           <a:stretch>
                             <a:fillRect/>
@@ -1031,7 +1083,7 @@
                           </pic:cNvPicPr>
                         </pic:nvPicPr>
                         <pic:blipFill>
-                          <a:blip r:embed="rId12"/>
+                          <a:blip r:embed="rId13"/>
                           <a:srcRect/>
                           <a:stretch>
                             <a:fillRect/>
@@ -1096,7 +1148,7 @@
                           <pic:cNvPicPr/>
                         </pic:nvPicPr>
                         <pic:blipFill>
-                          <a:blip r:embed="rId16"/>
+                          <a:blip r:embed="rId17"/>
                           <a:stretch>
                             <a:fillRect/>
                           </a:stretch>
@@ -1159,6 +1211,10 @@
               <w:spacing w:line="240" w:lineRule="auto"/>
             </w:pPr>
             <w:r>
+              <w:rPr>
+                <w:noProof/>
+                <w:lang w:val="es-ES"/>
+              </w:rPr>
               <w:drawing>
                 <wp:inline distT="0" distB="0" distL="0" distR="0">
                   <wp:extent cx="165600" cy="180000"/>
@@ -1177,7 +1233,7 @@
                           </pic:cNvPicPr>
                         </pic:nvPicPr>
                         <pic:blipFill>
-                          <a:blip r:embed="rId17" cstate="print"/>
+                          <a:blip r:embed="rId18" cstate="print"/>
                           <a:srcRect/>
                           <a:stretch>
                             <a:fillRect/>
@@ -1206,6 +1262,10 @@
               </w:drawing>
             </w:r>
             <w:r>
+              <w:rPr>
+                <w:noProof/>
+                <w:lang w:val="es-ES"/>
+              </w:rPr>
               <w:drawing>
                 <wp:inline distT="0" distB="0" distL="0" distR="0">
                   <wp:extent cx="189000" cy="180000"/>
@@ -1224,7 +1284,7 @@
                           </pic:cNvPicPr>
                         </pic:nvPicPr>
                         <pic:blipFill>
-                          <a:blip r:embed="rId18"/>
+                          <a:blip r:embed="rId19"/>
                           <a:srcRect/>
                           <a:stretch>
                             <a:fillRect/>
@@ -1316,7 +1376,7 @@
                           </pic:cNvPicPr>
                         </pic:nvPicPr>
                         <pic:blipFill>
-                          <a:blip r:embed="rId10"/>
+                          <a:blip r:embed="rId11"/>
                           <a:srcRect/>
                           <a:stretch>
                             <a:fillRect/>
@@ -1378,105 +1438,6 @@
                       <pic:pic xmlns:pic="http://schemas.openxmlformats.org/drawingml/2006/picture">
                         <pic:nvPicPr>
                           <pic:cNvPr id="0" name="Picture 39"/>
-                          <pic:cNvPicPr>
-                            <a:picLocks noChangeAspect="1" noChangeArrowheads="1"/>
-                          </pic:cNvPicPr>
-                        </pic:nvPicPr>
-                        <pic:blipFill>
-                          <a:blip r:embed="rId19" cstate="print"/>
-                          <a:srcRect/>
-                          <a:stretch>
-                            <a:fillRect/>
-                          </a:stretch>
-                        </pic:blipFill>
-                        <pic:spPr bwMode="auto">
-                          <a:xfrm>
-                            <a:off x="0" y="0"/>
-                            <a:ext cx="212725" cy="218440"/>
-                          </a:xfrm>
-                          <a:prstGeom prst="rect">
-                            <a:avLst/>
-                          </a:prstGeom>
-                          <a:noFill/>
-                          <a:ln w="9525">
-                            <a:noFill/>
-                            <a:miter lim="800000"/>
-                            <a:headEnd/>
-                            <a:tailEnd/>
-                          </a:ln>
-                        </pic:spPr>
-                      </pic:pic>
-                    </a:graphicData>
-                  </a:graphic>
-                </wp:inline>
-              </w:drawing>
-            </w:r>
-          </w:p>
-        </w:tc>
-        <w:tc>
-          <w:tcPr>
-            <w:tcW w:w="3402" w:type="dxa"/>
-          </w:tcPr>
-          <w:p>
-            <w:pPr>
-              <w:spacing w:line="240" w:lineRule="auto"/>
-              <w:contextualSpacing/>
-              <w:rPr>
-                <w:sz w:val="16"/>
-              </w:rPr>
-            </w:pPr>
-            <w:r>
-              <w:rPr>
-                <w:rStyle w:val="Textoennegrita"/>
-                <w:sz w:val="16"/>
-              </w:rPr>
-              <w:t>Estudis relacionats.</w:t>
-            </w:r>
-            <w:r>
-              <w:rPr>
-                <w:sz w:val="16"/>
-              </w:rPr>
-              <w:t xml:space="preserve"> Busca estudis que poden estar relacionats amb el pacient.</w:t>
-            </w:r>
-          </w:p>
-        </w:tc>
-      </w:tr>
-      <w:tr>
-        <w:trPr>
-          <w:trHeight w:val="390"/>
-        </w:trPr>
-        <w:tc>
-          <w:tcPr>
-            <w:tcW w:w="851" w:type="dxa"/>
-          </w:tcPr>
-          <w:p>
-            <w:pPr>
-              <w:spacing w:line="240" w:lineRule="auto"/>
-              <w:contextualSpacing/>
-              <w:jc w:val="right"/>
-              <w:rPr>
-                <w:sz w:val="16"/>
-              </w:rPr>
-            </w:pPr>
-            <w:r>
-              <w:rPr>
-                <w:noProof/>
-                <w:sz w:val="16"/>
-                <w:lang w:val="es-ES"/>
-              </w:rPr>
-              <w:drawing>
-                <wp:inline distT="0" distB="0" distL="0" distR="0">
-                  <wp:extent cx="211538" cy="214685"/>
-                  <wp:effectExtent l="19050" t="0" r="0" b="0"/>
-                  <wp:docPr id="64" name="Imagen 33"/>
-                  <wp:cNvGraphicFramePr>
-                    <a:graphicFrameLocks xmlns:a="http://schemas.openxmlformats.org/drawingml/2006/main" noChangeAspect="1"/>
-                  </wp:cNvGraphicFramePr>
-                  <a:graphic xmlns:a="http://schemas.openxmlformats.org/drawingml/2006/main">
-                    <a:graphicData uri="http://schemas.openxmlformats.org/drawingml/2006/picture">
-                      <pic:pic xmlns:pic="http://schemas.openxmlformats.org/drawingml/2006/picture">
-                        <pic:nvPicPr>
-                          <pic:cNvPr id="0" name="Picture 33"/>
                           <pic:cNvPicPr>
                             <a:picLocks noChangeAspect="1" noChangeArrowheads="1"/>
                           </pic:cNvPicPr>
@@ -1514,6 +1475,105 @@
         </w:tc>
         <w:tc>
           <w:tcPr>
+            <w:tcW w:w="3402" w:type="dxa"/>
+          </w:tcPr>
+          <w:p>
+            <w:pPr>
+              <w:spacing w:line="240" w:lineRule="auto"/>
+              <w:contextualSpacing/>
+              <w:rPr>
+                <w:sz w:val="16"/>
+              </w:rPr>
+            </w:pPr>
+            <w:r>
+              <w:rPr>
+                <w:rStyle w:val="Textoennegrita"/>
+                <w:sz w:val="16"/>
+              </w:rPr>
+              <w:t>Estudis relacionats.</w:t>
+            </w:r>
+            <w:r>
+              <w:rPr>
+                <w:sz w:val="16"/>
+              </w:rPr>
+              <w:t xml:space="preserve"> Busca estudis que poden estar relacionats amb el pacient.</w:t>
+            </w:r>
+          </w:p>
+        </w:tc>
+      </w:tr>
+      <w:tr>
+        <w:trPr>
+          <w:trHeight w:val="390"/>
+        </w:trPr>
+        <w:tc>
+          <w:tcPr>
+            <w:tcW w:w="851" w:type="dxa"/>
+          </w:tcPr>
+          <w:p>
+            <w:pPr>
+              <w:spacing w:line="240" w:lineRule="auto"/>
+              <w:contextualSpacing/>
+              <w:jc w:val="right"/>
+              <w:rPr>
+                <w:sz w:val="16"/>
+              </w:rPr>
+            </w:pPr>
+            <w:r>
+              <w:rPr>
+                <w:noProof/>
+                <w:sz w:val="16"/>
+                <w:lang w:val="es-ES"/>
+              </w:rPr>
+              <w:drawing>
+                <wp:inline distT="0" distB="0" distL="0" distR="0">
+                  <wp:extent cx="211538" cy="214685"/>
+                  <wp:effectExtent l="19050" t="0" r="0" b="0"/>
+                  <wp:docPr id="64" name="Imagen 33"/>
+                  <wp:cNvGraphicFramePr>
+                    <a:graphicFrameLocks xmlns:a="http://schemas.openxmlformats.org/drawingml/2006/main" noChangeAspect="1"/>
+                  </wp:cNvGraphicFramePr>
+                  <a:graphic xmlns:a="http://schemas.openxmlformats.org/drawingml/2006/main">
+                    <a:graphicData uri="http://schemas.openxmlformats.org/drawingml/2006/picture">
+                      <pic:pic xmlns:pic="http://schemas.openxmlformats.org/drawingml/2006/picture">
+                        <pic:nvPicPr>
+                          <pic:cNvPr id="0" name="Picture 33"/>
+                          <pic:cNvPicPr>
+                            <a:picLocks noChangeAspect="1" noChangeArrowheads="1"/>
+                          </pic:cNvPicPr>
+                        </pic:nvPicPr>
+                        <pic:blipFill>
+                          <a:blip r:embed="rId21" cstate="print"/>
+                          <a:srcRect/>
+                          <a:stretch>
+                            <a:fillRect/>
+                          </a:stretch>
+                        </pic:blipFill>
+                        <pic:spPr bwMode="auto">
+                          <a:xfrm>
+                            <a:off x="0" y="0"/>
+                            <a:ext cx="212725" cy="218440"/>
+                          </a:xfrm>
+                          <a:prstGeom prst="rect">
+                            <a:avLst/>
+                          </a:prstGeom>
+                          <a:noFill/>
+                          <a:ln w="9525">
+                            <a:noFill/>
+                            <a:miter lim="800000"/>
+                            <a:headEnd/>
+                            <a:tailEnd/>
+                          </a:ln>
+                        </pic:spPr>
+                      </pic:pic>
+                    </a:graphicData>
+                  </a:graphic>
+                </wp:inline>
+              </w:drawing>
+            </w:r>
+          </w:p>
+        </w:tc>
+        <w:tc>
+          <w:tcPr>
             <w:tcW w:w="2835" w:type="dxa"/>
           </w:tcPr>
           <w:p>
@@ -1583,7 +1643,7 @@
                           </pic:cNvPicPr>
                         </pic:nvPicPr>
                         <pic:blipFill>
-                          <a:blip r:embed="rId21" cstate="print"/>
+                          <a:blip r:embed="rId22" cstate="print"/>
                           <a:srcRect/>
                           <a:stretch>
                             <a:fillRect/>
@@ -1628,8 +1688,10 @@
             </w:pPr>
             <w:r>
               <w:rPr>
+                <w:noProof/>
                 <w:sz w:val="16"/>
                 <w:szCs w:val="22"/>
+                <w:lang w:val="es-ES"/>
               </w:rPr>
               <w:drawing>
                 <wp:inline distT="0" distB="0" distL="0" distR="0">
@@ -1649,7 +1711,7 @@
                           </pic:cNvPicPr>
                         </pic:nvPicPr>
                         <pic:blipFill>
-                          <a:blip r:embed="rId22" cstate="print"/>
+                          <a:blip r:embed="rId23" cstate="print"/>
                           <a:srcRect/>
                           <a:stretch>
                             <a:fillRect/>
@@ -1679,8 +1741,10 @@
             </w:r>
             <w:r>
               <w:rPr>
+                <w:noProof/>
                 <w:sz w:val="16"/>
                 <w:szCs w:val="22"/>
+                <w:lang w:val="es-ES"/>
               </w:rPr>
               <w:drawing>
                 <wp:inline distT="0" distB="0" distL="0" distR="0">
@@ -1695,57 +1759,6 @@
                       <pic:pic xmlns:pic="http://schemas.openxmlformats.org/drawingml/2006/picture">
                         <pic:nvPicPr>
                           <pic:cNvPr id="0" name="Picture 80"/>
-                          <pic:cNvPicPr>
-                            <a:picLocks noChangeAspect="1" noChangeArrowheads="1"/>
-                          </pic:cNvPicPr>
-                        </pic:nvPicPr>
-                        <pic:blipFill>
-                          <a:blip r:embed="rId23" cstate="print"/>
-                          <a:srcRect/>
-                          <a:stretch>
-                            <a:fillRect/>
-                          </a:stretch>
-                        </pic:blipFill>
-                        <pic:spPr bwMode="auto">
-                          <a:xfrm>
-                            <a:off x="0" y="0"/>
-                            <a:ext cx="174857" cy="180000"/>
-                          </a:xfrm>
-                          <a:prstGeom prst="rect">
-                            <a:avLst/>
-                          </a:prstGeom>
-                          <a:noFill/>
-                          <a:ln w="9525">
-                            <a:noFill/>
-                            <a:miter lim="800000"/>
-                            <a:headEnd/>
-                            <a:tailEnd/>
-                          </a:ln>
-                        </pic:spPr>
-                      </pic:pic>
-                    </a:graphicData>
-                  </a:graphic>
-                </wp:inline>
-              </w:drawing>
-            </w:r>
-            <w:r>
-              <w:rPr>
-                <w:sz w:val="16"/>
-                <w:szCs w:val="22"/>
-              </w:rPr>
-              <w:drawing>
-                <wp:inline distT="0" distB="0" distL="0" distR="0">
-                  <wp:extent cx="174857" cy="180000"/>
-                  <wp:effectExtent l="19050" t="0" r="0" b="0"/>
-                  <wp:docPr id="237" name="Imagen 79"/>
-                  <wp:cNvGraphicFramePr>
-                    <a:graphicFrameLocks xmlns:a="http://schemas.openxmlformats.org/drawingml/2006/main" noChangeAspect="1"/>
-                  </wp:cNvGraphicFramePr>
-                  <a:graphic xmlns:a="http://schemas.openxmlformats.org/drawingml/2006/main">
-                    <a:graphicData uri="http://schemas.openxmlformats.org/drawingml/2006/picture">
-                      <pic:pic xmlns:pic="http://schemas.openxmlformats.org/drawingml/2006/picture">
-                        <pic:nvPicPr>
-                          <pic:cNvPr id="0" name="Picture 79"/>
                           <pic:cNvPicPr>
                             <a:picLocks noChangeAspect="1" noChangeArrowheads="1"/>
                           </pic:cNvPicPr>
@@ -1779,6 +1792,59 @@
                 </wp:inline>
               </w:drawing>
             </w:r>
+            <w:r>
+              <w:rPr>
+                <w:noProof/>
+                <w:sz w:val="16"/>
+                <w:szCs w:val="22"/>
+                <w:lang w:val="es-ES"/>
+              </w:rPr>
+              <w:drawing>
+                <wp:inline distT="0" distB="0" distL="0" distR="0">
+                  <wp:extent cx="174857" cy="180000"/>
+                  <wp:effectExtent l="19050" t="0" r="0" b="0"/>
+                  <wp:docPr id="237" name="Imagen 79"/>
+                  <wp:cNvGraphicFramePr>
+                    <a:graphicFrameLocks xmlns:a="http://schemas.openxmlformats.org/drawingml/2006/main" noChangeAspect="1"/>
+                  </wp:cNvGraphicFramePr>
+                  <a:graphic xmlns:a="http://schemas.openxmlformats.org/drawingml/2006/main">
+                    <a:graphicData uri="http://schemas.openxmlformats.org/drawingml/2006/picture">
+                      <pic:pic xmlns:pic="http://schemas.openxmlformats.org/drawingml/2006/picture">
+                        <pic:nvPicPr>
+                          <pic:cNvPr id="0" name="Picture 79"/>
+                          <pic:cNvPicPr>
+                            <a:picLocks noChangeAspect="1" noChangeArrowheads="1"/>
+                          </pic:cNvPicPr>
+                        </pic:nvPicPr>
+                        <pic:blipFill>
+                          <a:blip r:embed="rId25" cstate="print"/>
+                          <a:srcRect/>
+                          <a:stretch>
+                            <a:fillRect/>
+                          </a:stretch>
+                        </pic:blipFill>
+                        <pic:spPr bwMode="auto">
+                          <a:xfrm>
+                            <a:off x="0" y="0"/>
+                            <a:ext cx="174857" cy="180000"/>
+                          </a:xfrm>
+                          <a:prstGeom prst="rect">
+                            <a:avLst/>
+                          </a:prstGeom>
+                          <a:noFill/>
+                          <a:ln w="9525">
+                            <a:noFill/>
+                            <a:miter lim="800000"/>
+                            <a:headEnd/>
+                            <a:tailEnd/>
+                          </a:ln>
+                        </pic:spPr>
+                      </pic:pic>
+                    </a:graphicData>
+                  </a:graphic>
+                </wp:inline>
+              </w:drawing>
+            </w:r>
           </w:p>
         </w:tc>
         <w:tc>
@@ -1851,7 +1917,7 @@
                           </pic:cNvPicPr>
                         </pic:nvPicPr>
                         <pic:blipFill>
-                          <a:blip r:embed="rId25" cstate="print"/>
+                          <a:blip r:embed="rId26" cstate="print"/>
                           <a:srcRect/>
                           <a:stretch>
                             <a:fillRect/>
@@ -1952,7 +2018,7 @@
                           </pic:cNvPicPr>
                         </pic:nvPicPr>
                         <pic:blipFill>
-                          <a:blip r:embed="rId26" cstate="print"/>
+                          <a:blip r:embed="rId27" cstate="print"/>
                           <a:srcRect/>
                           <a:stretch>
                             <a:fillRect/>
@@ -1997,8 +2063,10 @@
             </w:pPr>
             <w:r>
               <w:rPr>
+                <w:noProof/>
                 <w:sz w:val="16"/>
                 <w:szCs w:val="18"/>
+                <w:lang w:val="es-ES"/>
               </w:rPr>
               <w:drawing>
                 <wp:inline distT="0" distB="0" distL="0" distR="0">
@@ -2013,57 +2081,6 @@
                       <pic:pic xmlns:pic="http://schemas.openxmlformats.org/drawingml/2006/picture">
                         <pic:nvPicPr>
                           <pic:cNvPr id="0" name="Picture 82"/>
-                          <pic:cNvPicPr>
-                            <a:picLocks noChangeAspect="1" noChangeArrowheads="1"/>
-                          </pic:cNvPicPr>
-                        </pic:nvPicPr>
-                        <pic:blipFill>
-                          <a:blip r:embed="rId27" cstate="print"/>
-                          <a:srcRect/>
-                          <a:stretch>
-                            <a:fillRect/>
-                          </a:stretch>
-                        </pic:blipFill>
-                        <pic:spPr bwMode="auto">
-                          <a:xfrm>
-                            <a:off x="0" y="0"/>
-                            <a:ext cx="209829" cy="216000"/>
-                          </a:xfrm>
-                          <a:prstGeom prst="rect">
-                            <a:avLst/>
-                          </a:prstGeom>
-                          <a:noFill/>
-                          <a:ln w="9525">
-                            <a:noFill/>
-                            <a:miter lim="800000"/>
-                            <a:headEnd/>
-                            <a:tailEnd/>
-                          </a:ln>
-                        </pic:spPr>
-                      </pic:pic>
-                    </a:graphicData>
-                  </a:graphic>
-                </wp:inline>
-              </w:drawing>
-            </w:r>
-            <w:r>
-              <w:rPr>
-                <w:sz w:val="16"/>
-                <w:szCs w:val="18"/>
-              </w:rPr>
-              <w:drawing>
-                <wp:inline distT="0" distB="0" distL="0" distR="0">
-                  <wp:extent cx="209829" cy="216000"/>
-                  <wp:effectExtent l="19050" t="0" r="0" b="0"/>
-                  <wp:docPr id="262" name="Imagen 84"/>
-                  <wp:cNvGraphicFramePr>
-                    <a:graphicFrameLocks xmlns:a="http://schemas.openxmlformats.org/drawingml/2006/main" noChangeAspect="1"/>
-                  </wp:cNvGraphicFramePr>
-                  <a:graphic xmlns:a="http://schemas.openxmlformats.org/drawingml/2006/main">
-                    <a:graphicData uri="http://schemas.openxmlformats.org/drawingml/2006/picture">
-                      <pic:pic xmlns:pic="http://schemas.openxmlformats.org/drawingml/2006/picture">
-                        <pic:nvPicPr>
-                          <pic:cNvPr id="0" name="Picture 84"/>
                           <pic:cNvPicPr>
                             <a:picLocks noChangeAspect="1" noChangeArrowheads="1"/>
                           </pic:cNvPicPr>
@@ -2097,6 +2114,59 @@
                 </wp:inline>
               </w:drawing>
             </w:r>
+            <w:r>
+              <w:rPr>
+                <w:noProof/>
+                <w:sz w:val="16"/>
+                <w:szCs w:val="18"/>
+                <w:lang w:val="es-ES"/>
+              </w:rPr>
+              <w:drawing>
+                <wp:inline distT="0" distB="0" distL="0" distR="0">
+                  <wp:extent cx="209829" cy="216000"/>
+                  <wp:effectExtent l="19050" t="0" r="0" b="0"/>
+                  <wp:docPr id="262" name="Imagen 84"/>
+                  <wp:cNvGraphicFramePr>
+                    <a:graphicFrameLocks xmlns:a="http://schemas.openxmlformats.org/drawingml/2006/main" noChangeAspect="1"/>
+                  </wp:cNvGraphicFramePr>
+                  <a:graphic xmlns:a="http://schemas.openxmlformats.org/drawingml/2006/main">
+                    <a:graphicData uri="http://schemas.openxmlformats.org/drawingml/2006/picture">
+                      <pic:pic xmlns:pic="http://schemas.openxmlformats.org/drawingml/2006/picture">
+                        <pic:nvPicPr>
+                          <pic:cNvPr id="0" name="Picture 84"/>
+                          <pic:cNvPicPr>
+                            <a:picLocks noChangeAspect="1" noChangeArrowheads="1"/>
+                          </pic:cNvPicPr>
+                        </pic:nvPicPr>
+                        <pic:blipFill>
+                          <a:blip r:embed="rId29" cstate="print"/>
+                          <a:srcRect/>
+                          <a:stretch>
+                            <a:fillRect/>
+                          </a:stretch>
+                        </pic:blipFill>
+                        <pic:spPr bwMode="auto">
+                          <a:xfrm>
+                            <a:off x="0" y="0"/>
+                            <a:ext cx="209829" cy="216000"/>
+                          </a:xfrm>
+                          <a:prstGeom prst="rect">
+                            <a:avLst/>
+                          </a:prstGeom>
+                          <a:noFill/>
+                          <a:ln w="9525">
+                            <a:noFill/>
+                            <a:miter lim="800000"/>
+                            <a:headEnd/>
+                            <a:tailEnd/>
+                          </a:ln>
+                        </pic:spPr>
+                      </pic:pic>
+                    </a:graphicData>
+                  </a:graphic>
+                </wp:inline>
+              </w:drawing>
+            </w:r>
           </w:p>
         </w:tc>
         <w:tc>
@@ -2169,7 +2239,7 @@
                           </pic:cNvPicPr>
                         </pic:nvPicPr>
                         <pic:blipFill>
-                          <a:blip r:embed="rId29"/>
+                          <a:blip r:embed="rId30"/>
                           <a:srcRect/>
                           <a:stretch>
                             <a:fillRect/>
@@ -2240,7 +2310,9 @@
             </w:pPr>
             <w:r>
               <w:rPr>
-                <w:sz w:val="16"/>
+                <w:noProof/>
+                <w:sz w:val="16"/>
+                <w:lang w:val="es-ES"/>
               </w:rPr>
               <w:drawing>
                 <wp:inline distT="0" distB="0" distL="0" distR="0">
@@ -2260,7 +2332,7 @@
                           </pic:cNvPicPr>
                         </pic:nvPicPr>
                         <pic:blipFill>
-                          <a:blip r:embed="rId10"/>
+                          <a:blip r:embed="rId11"/>
                           <a:srcRect/>
                           <a:stretch>
                             <a:fillRect/>
@@ -2308,6 +2380,7 @@
                 <w:noProof/>
                 <w:sz w:val="16"/>
                 <w:szCs w:val="18"/>
+                <w:lang w:val="es-ES"/>
               </w:rPr>
               <w:drawing>
                 <wp:inline distT="0" distB="0" distL="0" distR="0">
@@ -2322,58 +2395,6 @@
                       <pic:pic xmlns:pic="http://schemas.openxmlformats.org/drawingml/2006/picture">
                         <pic:nvPicPr>
                           <pic:cNvPr id="0" name="Picture 86"/>
-                          <pic:cNvPicPr>
-                            <a:picLocks noChangeAspect="1" noChangeArrowheads="1"/>
-                          </pic:cNvPicPr>
-                        </pic:nvPicPr>
-                        <pic:blipFill>
-                          <a:blip r:embed="rId30" cstate="print"/>
-                          <a:srcRect/>
-                          <a:stretch>
-                            <a:fillRect/>
-                          </a:stretch>
-                        </pic:blipFill>
-                        <pic:spPr bwMode="auto">
-                          <a:xfrm>
-                            <a:off x="0" y="0"/>
-                            <a:ext cx="209829" cy="216000"/>
-                          </a:xfrm>
-                          <a:prstGeom prst="rect">
-                            <a:avLst/>
-                          </a:prstGeom>
-                          <a:noFill/>
-                          <a:ln w="9525">
-                            <a:noFill/>
-                            <a:miter lim="800000"/>
-                            <a:headEnd/>
-                            <a:tailEnd/>
-                          </a:ln>
-                        </pic:spPr>
-                      </pic:pic>
-                    </a:graphicData>
-                  </a:graphic>
-                </wp:inline>
-              </w:drawing>
-            </w:r>
-            <w:r>
-              <w:rPr>
-                <w:noProof/>
-                <w:sz w:val="16"/>
-                <w:szCs w:val="18"/>
-              </w:rPr>
-              <w:drawing>
-                <wp:inline distT="0" distB="0" distL="0" distR="0">
-                  <wp:extent cx="209829" cy="216000"/>
-                  <wp:effectExtent l="19050" t="0" r="0" b="0"/>
-                  <wp:docPr id="265" name="Imagen 89"/>
-                  <wp:cNvGraphicFramePr>
-                    <a:graphicFrameLocks xmlns:a="http://schemas.openxmlformats.org/drawingml/2006/main" noChangeAspect="1"/>
-                  </wp:cNvGraphicFramePr>
-                  <a:graphic xmlns:a="http://schemas.openxmlformats.org/drawingml/2006/main">
-                    <a:graphicData uri="http://schemas.openxmlformats.org/drawingml/2006/picture">
-                      <pic:pic xmlns:pic="http://schemas.openxmlformats.org/drawingml/2006/picture">
-                        <pic:nvPicPr>
-                          <pic:cNvPr id="0" name="Picture 89"/>
                           <pic:cNvPicPr>
                             <a:picLocks noChangeAspect="1" noChangeArrowheads="1"/>
                           </pic:cNvPicPr>
@@ -2407,6 +2428,59 @@
                 </wp:inline>
               </w:drawing>
             </w:r>
+            <w:r>
+              <w:rPr>
+                <w:noProof/>
+                <w:sz w:val="16"/>
+                <w:szCs w:val="18"/>
+                <w:lang w:val="es-ES"/>
+              </w:rPr>
+              <w:drawing>
+                <wp:inline distT="0" distB="0" distL="0" distR="0">
+                  <wp:extent cx="209829" cy="216000"/>
+                  <wp:effectExtent l="19050" t="0" r="0" b="0"/>
+                  <wp:docPr id="265" name="Imagen 89"/>
+                  <wp:cNvGraphicFramePr>
+                    <a:graphicFrameLocks xmlns:a="http://schemas.openxmlformats.org/drawingml/2006/main" noChangeAspect="1"/>
+                  </wp:cNvGraphicFramePr>
+                  <a:graphic xmlns:a="http://schemas.openxmlformats.org/drawingml/2006/main">
+                    <a:graphicData uri="http://schemas.openxmlformats.org/drawingml/2006/picture">
+                      <pic:pic xmlns:pic="http://schemas.openxmlformats.org/drawingml/2006/picture">
+                        <pic:nvPicPr>
+                          <pic:cNvPr id="0" name="Picture 89"/>
+                          <pic:cNvPicPr>
+                            <a:picLocks noChangeAspect="1" noChangeArrowheads="1"/>
+                          </pic:cNvPicPr>
+                        </pic:nvPicPr>
+                        <pic:blipFill>
+                          <a:blip r:embed="rId32" cstate="print"/>
+                          <a:srcRect/>
+                          <a:stretch>
+                            <a:fillRect/>
+                          </a:stretch>
+                        </pic:blipFill>
+                        <pic:spPr bwMode="auto">
+                          <a:xfrm>
+                            <a:off x="0" y="0"/>
+                            <a:ext cx="209829" cy="216000"/>
+                          </a:xfrm>
+                          <a:prstGeom prst="rect">
+                            <a:avLst/>
+                          </a:prstGeom>
+                          <a:noFill/>
+                          <a:ln w="9525">
+                            <a:noFill/>
+                            <a:miter lim="800000"/>
+                            <a:headEnd/>
+                            <a:tailEnd/>
+                          </a:ln>
+                        </pic:spPr>
+                      </pic:pic>
+                    </a:graphicData>
+                  </a:graphic>
+                </wp:inline>
+              </w:drawing>
+            </w:r>
           </w:p>
         </w:tc>
         <w:tc>
@@ -2477,7 +2551,7 @@
                           <pic:cNvPicPr/>
                         </pic:nvPicPr>
                         <pic:blipFill>
-                          <a:blip r:embed="rId32"/>
+                          <a:blip r:embed="rId33"/>
                           <a:stretch>
                             <a:fillRect/>
                           </a:stretch>
@@ -2540,7 +2614,9 @@
             </w:pPr>
             <w:r>
               <w:rPr>
-                <w:sz w:val="16"/>
+                <w:noProof/>
+                <w:sz w:val="16"/>
+                <w:lang w:val="es-ES"/>
               </w:rPr>
               <w:drawing>
                 <wp:inline distT="0" distB="0" distL="0" distR="0">
@@ -2560,7 +2636,7 @@
                           </pic:cNvPicPr>
                         </pic:nvPicPr>
                         <pic:blipFill>
-                          <a:blip r:embed="rId10"/>
+                          <a:blip r:embed="rId11"/>
                           <a:srcRect/>
                           <a:stretch>
                             <a:fillRect/>
@@ -2605,8 +2681,10 @@
             </w:pPr>
             <w:r>
               <w:rPr>
+                <w:noProof/>
                 <w:sz w:val="16"/>
                 <w:szCs w:val="18"/>
+                <w:lang w:val="es-ES"/>
               </w:rPr>
               <w:drawing>
                 <wp:inline distT="0" distB="0" distL="0" distR="0">
@@ -2626,7 +2704,7 @@
                           </pic:cNvPicPr>
                         </pic:nvPicPr>
                         <pic:blipFill>
-                          <a:blip r:embed="rId33" cstate="print"/>
+                          <a:blip r:embed="rId34" cstate="print"/>
                           <a:srcRect/>
                           <a:stretch>
                             <a:fillRect/>
@@ -2726,7 +2804,7 @@
                           </pic:cNvPicPr>
                         </pic:nvPicPr>
                         <pic:blipFill>
-                          <a:blip r:embed="rId34" cstate="print"/>
+                          <a:blip r:embed="rId35" cstate="print"/>
                           <a:srcRect/>
                           <a:stretch>
                             <a:fillRect/>
@@ -2773,7 +2851,23 @@
                 <w:rStyle w:val="Textoennegrita"/>
                 <w:sz w:val="16"/>
               </w:rPr>
-              <w:t>ROI Polilínia.</w:t>
+              <w:t xml:space="preserve">ROI </w:t>
+            </w:r>
+            <w:proofErr w:type="spellStart"/>
+            <w:r>
+              <w:rPr>
+                <w:rStyle w:val="Textoennegrita"/>
+                <w:sz w:val="16"/>
+              </w:rPr>
+              <w:t>Polilínia</w:t>
+            </w:r>
+            <w:proofErr w:type="spellEnd"/>
+            <w:r>
+              <w:rPr>
+                <w:rStyle w:val="Textoennegrita"/>
+                <w:sz w:val="16"/>
+              </w:rPr>
+              <w:t>.</w:t>
             </w:r>
             <w:r>
               <w:rPr>
@@ -2819,7 +2913,7 @@
                           </pic:cNvPicPr>
                         </pic:nvPicPr>
                         <pic:blipFill>
-                          <a:blip r:embed="rId10"/>
+                          <a:blip r:embed="rId11"/>
                           <a:srcRect/>
                           <a:stretch>
                             <a:fillRect/>
@@ -2864,8 +2958,10 @@
             </w:pPr>
             <w:r>
               <w:rPr>
+                <w:noProof/>
                 <w:sz w:val="16"/>
                 <w:szCs w:val="18"/>
+                <w:lang w:val="es-ES"/>
               </w:rPr>
               <w:drawing>
                 <wp:inline distT="0" distB="0" distL="0" distR="0">
@@ -2885,7 +2981,7 @@
                           </pic:cNvPicPr>
                         </pic:nvPicPr>
                         <pic:blipFill>
-                          <a:blip r:embed="rId35" cstate="print"/>
+                          <a:blip r:embed="rId36" cstate="print"/>
                           <a:srcRect/>
                           <a:stretch>
                             <a:fillRect/>
@@ -2991,7 +3087,7 @@
                           <pic:cNvPicPr/>
                         </pic:nvPicPr>
                         <pic:blipFill>
-                          <a:blip r:embed="rId36"/>
+                          <a:blip r:embed="rId37"/>
                           <a:stretch>
                             <a:fillRect/>
                           </a:stretch>
@@ -3076,7 +3172,7 @@
                           </pic:cNvPicPr>
                         </pic:nvPicPr>
                         <pic:blipFill>
-                          <a:blip r:embed="rId10"/>
+                          <a:blip r:embed="rId11"/>
                           <a:srcRect/>
                           <a:stretch>
                             <a:fillRect/>
@@ -3121,8 +3217,10 @@
             </w:pPr>
             <w:r>
               <w:rPr>
+                <w:noProof/>
                 <w:sz w:val="16"/>
                 <w:szCs w:val="18"/>
+                <w:lang w:val="es-ES"/>
               </w:rPr>
               <w:drawing>
                 <wp:inline distT="0" distB="0" distL="0" distR="0">
@@ -3142,7 +3240,7 @@
                           </pic:cNvPicPr>
                         </pic:nvPicPr>
                         <pic:blipFill>
-                          <a:blip r:embed="rId37" cstate="print"/>
+                          <a:blip r:embed="rId38" cstate="print"/>
                           <a:srcRect/>
                           <a:stretch>
                             <a:fillRect/>
@@ -3239,166 +3337,6 @@
                       <pic:pic xmlns:pic="http://schemas.openxmlformats.org/drawingml/2006/picture">
                         <pic:nvPicPr>
                           <pic:cNvPr id="0" name="Picture 64"/>
-                          <pic:cNvPicPr>
-                            <a:picLocks noChangeAspect="1" noChangeArrowheads="1"/>
-                          </pic:cNvPicPr>
-                        </pic:nvPicPr>
-                        <pic:blipFill>
-                          <a:blip r:embed="rId38" cstate="print"/>
-                          <a:srcRect/>
-                          <a:stretch>
-                            <a:fillRect/>
-                          </a:stretch>
-                        </pic:blipFill>
-                        <pic:spPr bwMode="auto">
-                          <a:xfrm>
-                            <a:off x="0" y="0"/>
-                            <a:ext cx="231775" cy="218440"/>
-                          </a:xfrm>
-                          <a:prstGeom prst="rect">
-                            <a:avLst/>
-                          </a:prstGeom>
-                          <a:noFill/>
-                          <a:ln w="9525">
-                            <a:noFill/>
-                            <a:miter lim="800000"/>
-                            <a:headEnd/>
-                            <a:tailEnd/>
-                          </a:ln>
-                        </pic:spPr>
-                      </pic:pic>
-                    </a:graphicData>
-                  </a:graphic>
-                </wp:inline>
-              </w:drawing>
-            </w:r>
-          </w:p>
-        </w:tc>
-        <w:tc>
-          <w:tcPr>
-            <w:tcW w:w="2835" w:type="dxa"/>
-          </w:tcPr>
-          <w:p>
-            <w:pPr>
-              <w:spacing w:line="240" w:lineRule="auto"/>
-              <w:contextualSpacing/>
-              <w:rPr>
-                <w:sz w:val="16"/>
-              </w:rPr>
-            </w:pPr>
-            <w:r>
-              <w:rPr>
-                <w:rStyle w:val="Textoennegrita"/>
-                <w:sz w:val="16"/>
-              </w:rPr>
-              <w:t>Distància.</w:t>
-            </w:r>
-            <w:r>
-              <w:rPr>
-                <w:sz w:val="16"/>
-                <w:szCs w:val="18"/>
-              </w:rPr>
-              <w:t xml:space="preserve"> Permet marcar dos punts per calcular la distància entre ells.</w:t>
-            </w:r>
-          </w:p>
-        </w:tc>
-        <w:tc>
-          <w:tcPr>
-            <w:tcW w:w="709" w:type="dxa"/>
-          </w:tcPr>
-          <w:p>
-            <w:pPr>
-              <w:spacing w:line="240" w:lineRule="auto"/>
-              <w:contextualSpacing/>
-              <w:rPr>
-                <w:sz w:val="16"/>
-              </w:rPr>
-            </w:pPr>
-            <w:r>
-              <w:rPr>
-                <w:noProof/>
-                <w:sz w:val="16"/>
-                <w:lang w:val="es-ES"/>
-              </w:rPr>
-              <w:drawing>
-                <wp:inline distT="0" distB="0" distL="0" distR="0">
-                  <wp:extent cx="120000" cy="216000"/>
-                  <wp:effectExtent l="19050" t="0" r="0" b="0"/>
-                  <wp:docPr id="304" name="Imagen 8" descr="botoesquerre"/>
-                  <wp:cNvGraphicFramePr>
-                    <a:graphicFrameLocks xmlns:a="http://schemas.openxmlformats.org/drawingml/2006/main" noChangeAspect="1"/>
-                  </wp:cNvGraphicFramePr>
-                  <a:graphic xmlns:a="http://schemas.openxmlformats.org/drawingml/2006/main">
-                    <a:graphicData uri="http://schemas.openxmlformats.org/drawingml/2006/picture">
-                      <pic:pic xmlns:pic="http://schemas.openxmlformats.org/drawingml/2006/picture">
-                        <pic:nvPicPr>
-                          <pic:cNvPr id="0" name="Picture 8" descr="botoesquerre"/>
-                          <pic:cNvPicPr>
-                            <a:picLocks noChangeAspect="1" noChangeArrowheads="1"/>
-                          </pic:cNvPicPr>
-                        </pic:nvPicPr>
-                        <pic:blipFill>
-                          <a:blip r:embed="rId10"/>
-                          <a:srcRect/>
-                          <a:stretch>
-                            <a:fillRect/>
-                          </a:stretch>
-                        </pic:blipFill>
-                        <pic:spPr bwMode="auto">
-                          <a:xfrm>
-                            <a:off x="0" y="0"/>
-                            <a:ext cx="120000" cy="216000"/>
-                          </a:xfrm>
-                          <a:prstGeom prst="rect">
-                            <a:avLst/>
-                          </a:prstGeom>
-                          <a:noFill/>
-                          <a:ln w="9525">
-                            <a:noFill/>
-                            <a:miter lim="800000"/>
-                            <a:headEnd/>
-                            <a:tailEnd/>
-                          </a:ln>
-                        </pic:spPr>
-                      </pic:pic>
-                    </a:graphicData>
-                  </a:graphic>
-                </wp:inline>
-              </w:drawing>
-            </w:r>
-          </w:p>
-        </w:tc>
-        <w:tc>
-          <w:tcPr>
-            <w:tcW w:w="1135" w:type="dxa"/>
-          </w:tcPr>
-          <w:p>
-            <w:pPr>
-              <w:spacing w:line="240" w:lineRule="auto"/>
-              <w:contextualSpacing/>
-              <w:jc w:val="right"/>
-              <w:rPr>
-                <w:sz w:val="16"/>
-              </w:rPr>
-            </w:pPr>
-            <w:r>
-              <w:rPr>
-                <w:sz w:val="16"/>
-                <w:szCs w:val="18"/>
-              </w:rPr>
-              <w:drawing>
-                <wp:inline distT="0" distB="0" distL="0" distR="0">
-                  <wp:extent cx="234087" cy="219456"/>
-                  <wp:effectExtent l="0" t="0" r="0" b="0"/>
-                  <wp:docPr id="305" name="Imagen 100"/>
-                  <wp:cNvGraphicFramePr>
-                    <a:graphicFrameLocks xmlns:a="http://schemas.openxmlformats.org/drawingml/2006/main" noChangeAspect="1"/>
-                  </wp:cNvGraphicFramePr>
-                  <a:graphic xmlns:a="http://schemas.openxmlformats.org/drawingml/2006/main">
-                    <a:graphicData uri="http://schemas.openxmlformats.org/drawingml/2006/picture">
-                      <pic:pic xmlns:pic="http://schemas.openxmlformats.org/drawingml/2006/picture">
-                        <pic:nvPicPr>
-                          <pic:cNvPr id="0" name="Picture 100"/>
                           <pic:cNvPicPr>
                             <a:picLocks noChangeAspect="1" noChangeArrowheads="1"/>
                           </pic:cNvPicPr>
@@ -3436,6 +3374,168 @@
         </w:tc>
         <w:tc>
           <w:tcPr>
+            <w:tcW w:w="2835" w:type="dxa"/>
+          </w:tcPr>
+          <w:p>
+            <w:pPr>
+              <w:spacing w:line="240" w:lineRule="auto"/>
+              <w:contextualSpacing/>
+              <w:rPr>
+                <w:sz w:val="16"/>
+              </w:rPr>
+            </w:pPr>
+            <w:r>
+              <w:rPr>
+                <w:rStyle w:val="Textoennegrita"/>
+                <w:sz w:val="16"/>
+              </w:rPr>
+              <w:t>Distància.</w:t>
+            </w:r>
+            <w:r>
+              <w:rPr>
+                <w:sz w:val="16"/>
+                <w:szCs w:val="18"/>
+              </w:rPr>
+              <w:t xml:space="preserve"> Permet marcar dos punts per calcular la distància entre ells.</w:t>
+            </w:r>
+          </w:p>
+        </w:tc>
+        <w:tc>
+          <w:tcPr>
+            <w:tcW w:w="709" w:type="dxa"/>
+          </w:tcPr>
+          <w:p>
+            <w:pPr>
+              <w:spacing w:line="240" w:lineRule="auto"/>
+              <w:contextualSpacing/>
+              <w:rPr>
+                <w:sz w:val="16"/>
+              </w:rPr>
+            </w:pPr>
+            <w:r>
+              <w:rPr>
+                <w:noProof/>
+                <w:sz w:val="16"/>
+                <w:lang w:val="es-ES"/>
+              </w:rPr>
+              <w:drawing>
+                <wp:inline distT="0" distB="0" distL="0" distR="0">
+                  <wp:extent cx="120000" cy="216000"/>
+                  <wp:effectExtent l="19050" t="0" r="0" b="0"/>
+                  <wp:docPr id="304" name="Imagen 8" descr="botoesquerre"/>
+                  <wp:cNvGraphicFramePr>
+                    <a:graphicFrameLocks xmlns:a="http://schemas.openxmlformats.org/drawingml/2006/main" noChangeAspect="1"/>
+                  </wp:cNvGraphicFramePr>
+                  <a:graphic xmlns:a="http://schemas.openxmlformats.org/drawingml/2006/main">
+                    <a:graphicData uri="http://schemas.openxmlformats.org/drawingml/2006/picture">
+                      <pic:pic xmlns:pic="http://schemas.openxmlformats.org/drawingml/2006/picture">
+                        <pic:nvPicPr>
+                          <pic:cNvPr id="0" name="Picture 8" descr="botoesquerre"/>
+                          <pic:cNvPicPr>
+                            <a:picLocks noChangeAspect="1" noChangeArrowheads="1"/>
+                          </pic:cNvPicPr>
+                        </pic:nvPicPr>
+                        <pic:blipFill>
+                          <a:blip r:embed="rId11"/>
+                          <a:srcRect/>
+                          <a:stretch>
+                            <a:fillRect/>
+                          </a:stretch>
+                        </pic:blipFill>
+                        <pic:spPr bwMode="auto">
+                          <a:xfrm>
+                            <a:off x="0" y="0"/>
+                            <a:ext cx="120000" cy="216000"/>
+                          </a:xfrm>
+                          <a:prstGeom prst="rect">
+                            <a:avLst/>
+                          </a:prstGeom>
+                          <a:noFill/>
+                          <a:ln w="9525">
+                            <a:noFill/>
+                            <a:miter lim="800000"/>
+                            <a:headEnd/>
+                            <a:tailEnd/>
+                          </a:ln>
+                        </pic:spPr>
+                      </pic:pic>
+                    </a:graphicData>
+                  </a:graphic>
+                </wp:inline>
+              </w:drawing>
+            </w:r>
+          </w:p>
+        </w:tc>
+        <w:tc>
+          <w:tcPr>
+            <w:tcW w:w="1135" w:type="dxa"/>
+          </w:tcPr>
+          <w:p>
+            <w:pPr>
+              <w:spacing w:line="240" w:lineRule="auto"/>
+              <w:contextualSpacing/>
+              <w:jc w:val="right"/>
+              <w:rPr>
+                <w:sz w:val="16"/>
+              </w:rPr>
+            </w:pPr>
+            <w:r>
+              <w:rPr>
+                <w:noProof/>
+                <w:sz w:val="16"/>
+                <w:szCs w:val="18"/>
+                <w:lang w:val="es-ES"/>
+              </w:rPr>
+              <w:drawing>
+                <wp:inline distT="0" distB="0" distL="0" distR="0">
+                  <wp:extent cx="234087" cy="219456"/>
+                  <wp:effectExtent l="0" t="0" r="0" b="0"/>
+                  <wp:docPr id="305" name="Imagen 100"/>
+                  <wp:cNvGraphicFramePr>
+                    <a:graphicFrameLocks xmlns:a="http://schemas.openxmlformats.org/drawingml/2006/main" noChangeAspect="1"/>
+                  </wp:cNvGraphicFramePr>
+                  <a:graphic xmlns:a="http://schemas.openxmlformats.org/drawingml/2006/main">
+                    <a:graphicData uri="http://schemas.openxmlformats.org/drawingml/2006/picture">
+                      <pic:pic xmlns:pic="http://schemas.openxmlformats.org/drawingml/2006/picture">
+                        <pic:nvPicPr>
+                          <pic:cNvPr id="0" name="Picture 100"/>
+                          <pic:cNvPicPr>
+                            <a:picLocks noChangeAspect="1" noChangeArrowheads="1"/>
+                          </pic:cNvPicPr>
+                        </pic:nvPicPr>
+                        <pic:blipFill>
+                          <a:blip r:embed="rId40" cstate="print"/>
+                          <a:srcRect/>
+                          <a:stretch>
+                            <a:fillRect/>
+                          </a:stretch>
+                        </pic:blipFill>
+                        <pic:spPr bwMode="auto">
+                          <a:xfrm>
+                            <a:off x="0" y="0"/>
+                            <a:ext cx="231775" cy="218440"/>
+                          </a:xfrm>
+                          <a:prstGeom prst="rect">
+                            <a:avLst/>
+                          </a:prstGeom>
+                          <a:noFill/>
+                          <a:ln w="9525">
+                            <a:noFill/>
+                            <a:miter lim="800000"/>
+                            <a:headEnd/>
+                            <a:tailEnd/>
+                          </a:ln>
+                        </pic:spPr>
+                      </pic:pic>
+                    </a:graphicData>
+                  </a:graphic>
+                </wp:inline>
+              </w:drawing>
+            </w:r>
+          </w:p>
+        </w:tc>
+        <w:tc>
+          <w:tcPr>
             <w:tcW w:w="3402" w:type="dxa"/>
           </w:tcPr>
           <w:p>
@@ -3482,8 +3582,10 @@
             </w:pPr>
             <w:r>
               <w:rPr>
+                <w:noProof/>
                 <w:sz w:val="16"/>
                 <w:szCs w:val="22"/>
+                <w:lang w:val="es-ES"/>
               </w:rPr>
               <w:drawing>
                 <wp:inline distT="0" distB="0" distL="0" distR="0">
@@ -3503,7 +3605,7 @@
                           </pic:cNvPicPr>
                         </pic:nvPicPr>
                         <pic:blipFill>
-                          <a:blip r:embed="rId40" cstate="print"/>
+                          <a:blip r:embed="rId41" cstate="print"/>
                           <a:srcRect/>
                           <a:stretch>
                             <a:fillRect/>
@@ -3597,7 +3699,7 @@
                           </pic:cNvPicPr>
                         </pic:nvPicPr>
                         <pic:blipFill>
-                          <a:blip r:embed="rId10"/>
+                          <a:blip r:embed="rId11"/>
                           <a:srcRect/>
                           <a:stretch>
                             <a:fillRect/>
@@ -3662,7 +3764,7 @@
                           <pic:cNvPicPr/>
                         </pic:nvPicPr>
                         <pic:blipFill>
-                          <a:blip r:embed="rId41"/>
+                          <a:blip r:embed="rId42"/>
                           <a:stretch>
                             <a:fillRect/>
                           </a:stretch>
@@ -3733,8 +3835,10 @@
             </w:pPr>
             <w:r>
               <w:rPr>
+                <w:noProof/>
                 <w:sz w:val="16"/>
                 <w:szCs w:val="22"/>
+                <w:lang w:val="es-ES"/>
               </w:rPr>
               <w:drawing>
                 <wp:inline distT="0" distB="0" distL="0" distR="0">
@@ -3754,7 +3858,7 @@
                           </pic:cNvPicPr>
                         </pic:nvPicPr>
                         <pic:blipFill>
-                          <a:blip r:embed="rId42" cstate="print"/>
+                          <a:blip r:embed="rId43" cstate="print"/>
                           <a:srcRect/>
                           <a:stretch>
                             <a:fillRect/>
@@ -3826,7 +3930,9 @@
             </w:pPr>
             <w:r>
               <w:rPr>
-                <w:sz w:val="16"/>
+                <w:noProof/>
+                <w:sz w:val="16"/>
+                <w:lang w:val="es-ES"/>
               </w:rPr>
               <w:drawing>
                 <wp:inline distT="0" distB="0" distL="0" distR="0">
@@ -3846,7 +3952,7 @@
                           </pic:cNvPicPr>
                         </pic:nvPicPr>
                         <pic:blipFill>
-                          <a:blip r:embed="rId10"/>
+                          <a:blip r:embed="rId11"/>
                           <a:srcRect/>
                           <a:stretch>
                             <a:fillRect/>
@@ -3897,8 +4003,10 @@
             </w:pPr>
             <w:r>
               <w:rPr>
+                <w:noProof/>
                 <w:sz w:val="16"/>
                 <w:szCs w:val="18"/>
+                <w:lang w:val="es-ES"/>
               </w:rPr>
               <w:drawing>
                 <wp:inline distT="0" distB="0" distL="0" distR="0">
@@ -3918,7 +4026,7 @@
                           </pic:cNvPicPr>
                         </pic:nvPicPr>
                         <pic:blipFill>
-                          <a:blip r:embed="rId43" cstate="print"/>
+                          <a:blip r:embed="rId44" cstate="print"/>
                           <a:srcRect/>
                           <a:stretch>
                             <a:fillRect/>
@@ -3997,8 +4105,10 @@
             </w:pPr>
             <w:r>
               <w:rPr>
+                <w:noProof/>
                 <w:sz w:val="16"/>
                 <w:szCs w:val="22"/>
+                <w:lang w:val="es-ES"/>
               </w:rPr>
               <w:drawing>
                 <wp:inline distT="0" distB="0" distL="0" distR="0">
@@ -4018,7 +4128,7 @@
                           </pic:cNvPicPr>
                         </pic:nvPicPr>
                         <pic:blipFill>
-                          <a:blip r:embed="rId44" cstate="print"/>
+                          <a:blip r:embed="rId45" cstate="print"/>
                           <a:srcRect/>
                           <a:stretch>
                             <a:fillRect/>
@@ -4048,8 +4158,10 @@
             </w:r>
             <w:r>
               <w:rPr>
+                <w:noProof/>
                 <w:sz w:val="16"/>
                 <w:szCs w:val="22"/>
+                <w:lang w:val="es-ES"/>
               </w:rPr>
               <w:drawing>
                 <wp:inline distT="0" distB="0" distL="0" distR="0">
@@ -4067,7 +4179,7 @@
                           <pic:cNvPicPr/>
                         </pic:nvPicPr>
                         <pic:blipFill>
-                          <a:blip r:embed="rId45" cstate="print"/>
+                          <a:blip r:embed="rId46" cstate="print"/>
                           <a:srcRect b="15625"/>
                           <a:stretch>
                             <a:fillRect/>
@@ -4132,7 +4244,9 @@
             </w:pPr>
             <w:r>
               <w:rPr>
-                <w:sz w:val="16"/>
+                <w:noProof/>
+                <w:sz w:val="16"/>
+                <w:lang w:val="es-ES"/>
               </w:rPr>
               <w:drawing>
                 <wp:inline distT="0" distB="0" distL="0" distR="0">
@@ -4152,7 +4266,7 @@
                           </pic:cNvPicPr>
                         </pic:nvPicPr>
                         <pic:blipFill>
-                          <a:blip r:embed="rId10"/>
+                          <a:blip r:embed="rId11"/>
                           <a:srcRect/>
                           <a:stretch>
                             <a:fillRect/>
@@ -4197,8 +4311,10 @@
             </w:pPr>
             <w:r>
               <w:rPr>
+                <w:noProof/>
                 <w:sz w:val="16"/>
                 <w:szCs w:val="18"/>
+                <w:lang w:val="es-ES"/>
               </w:rPr>
               <w:drawing>
                 <wp:inline distT="0" distB="0" distL="0" distR="0">
@@ -4218,7 +4334,7 @@
                           </pic:cNvPicPr>
                         </pic:nvPicPr>
                         <pic:blipFill>
-                          <a:blip r:embed="rId46" cstate="print"/>
+                          <a:blip r:embed="rId47" cstate="print"/>
                           <a:srcRect/>
                           <a:stretch>
                             <a:fillRect/>
@@ -4298,8 +4414,10 @@
             </w:pPr>
             <w:r>
               <w:rPr>
+                <w:noProof/>
                 <w:sz w:val="16"/>
                 <w:szCs w:val="18"/>
+                <w:lang w:val="es-ES"/>
               </w:rPr>
               <w:drawing>
                 <wp:inline distT="0" distB="0" distL="0" distR="0">
@@ -4319,7 +4437,7 @@
                           </pic:cNvPicPr>
                         </pic:nvPicPr>
                         <pic:blipFill>
-                          <a:blip r:embed="rId47" cstate="print"/>
+                          <a:blip r:embed="rId48" cstate="print"/>
                           <a:srcRect/>
                           <a:stretch>
                             <a:fillRect/>
@@ -4391,7 +4509,9 @@
             </w:pPr>
             <w:r>
               <w:rPr>
-                <w:sz w:val="16"/>
+                <w:noProof/>
+                <w:sz w:val="16"/>
+                <w:lang w:val="es-ES"/>
               </w:rPr>
               <w:drawing>
                 <wp:inline distT="0" distB="0" distL="0" distR="0">
@@ -4411,7 +4531,7 @@
                           </pic:cNvPicPr>
                         </pic:nvPicPr>
                         <pic:blipFill>
-                          <a:blip r:embed="rId21" cstate="print"/>
+                          <a:blip r:embed="rId22" cstate="print"/>
                           <a:srcRect/>
                           <a:stretch>
                             <a:fillRect/>
@@ -4456,7 +4576,9 @@
             </w:pPr>
             <w:r>
               <w:rPr>
-                <w:sz w:val="16"/>
+                <w:noProof/>
+                <w:sz w:val="16"/>
+                <w:lang w:val="es-ES"/>
               </w:rPr>
               <w:drawing>
                 <wp:inline distT="0" distB="0" distL="0" distR="0">
@@ -4474,7 +4596,7 @@
                           <pic:cNvPicPr/>
                         </pic:nvPicPr>
                         <pic:blipFill>
-                          <a:blip r:embed="rId48"/>
+                          <a:blip r:embed="rId49"/>
                           <a:stretch>
                             <a:fillRect/>
                           </a:stretch>
@@ -4544,8 +4666,10 @@
             </w:pPr>
             <w:r>
               <w:rPr>
+                <w:noProof/>
                 <w:sz w:val="16"/>
                 <w:szCs w:val="18"/>
+                <w:lang w:val="es-ES"/>
               </w:rPr>
               <w:drawing>
                 <wp:inline distT="0" distB="0" distL="0" distR="0">
@@ -4565,7 +4689,7 @@
                           </pic:cNvPicPr>
                         </pic:nvPicPr>
                         <pic:blipFill>
-                          <a:blip r:embed="rId49" cstate="print"/>
+                          <a:blip r:embed="rId50" cstate="print"/>
                           <a:srcRect/>
                           <a:stretch>
                             <a:fillRect/>
@@ -4612,14 +4736,20 @@
                 <w:rStyle w:val="Textoennegrita"/>
                 <w:sz w:val="16"/>
               </w:rPr>
-              <w:t>Informació del vòxel.</w:t>
+              <w:t>Cursor 3D.</w:t>
             </w:r>
             <w:r>
               <w:rPr>
                 <w:sz w:val="16"/>
                 <w:szCs w:val="18"/>
               </w:rPr>
-              <w:t xml:space="preserve"> Mostra la informació del vòxel situat sota el cursor.</w:t>
+              <w:t xml:space="preserve"> Localitza a totes les imatges el punt que s’està seleccionant amb el ratolí</w:t>
+            </w:r>
+            <w:r>
+              <w:rPr>
+                <w:sz w:val="16"/>
+              </w:rPr>
+              <w:t>.</w:t>
             </w:r>
           </w:p>
         </w:tc>
@@ -4638,7 +4768,9 @@
             </w:pPr>
             <w:r>
               <w:rPr>
-                <w:sz w:val="16"/>
+                <w:noProof/>
+                <w:sz w:val="16"/>
+                <w:lang w:val="es-ES"/>
               </w:rPr>
               <w:drawing>
                 <wp:inline distT="0" distB="0" distL="0" distR="0">
@@ -4658,7 +4790,7 @@
                           </pic:cNvPicPr>
                         </pic:nvPicPr>
                         <pic:blipFill>
-                          <a:blip r:embed="rId21" cstate="print"/>
+                          <a:blip r:embed="rId22" cstate="print"/>
                           <a:srcRect/>
                           <a:stretch>
                             <a:fillRect/>
@@ -4703,7 +4835,9 @@
             </w:pPr>
             <w:r>
               <w:rPr>
-                <w:sz w:val="16"/>
+                <w:noProof/>
+                <w:sz w:val="16"/>
+                <w:lang w:val="es-ES"/>
               </w:rPr>
               <w:drawing>
                 <wp:inline distT="0" distB="0" distL="0" distR="0">
@@ -4718,46 +4852,6 @@
                       <pic:pic xmlns:pic="http://schemas.openxmlformats.org/drawingml/2006/picture">
                         <pic:nvPicPr>
                           <pic:cNvPr id="0" name="linkAll.png"/>
-                          <pic:cNvPicPr/>
-                        </pic:nvPicPr>
-                        <pic:blipFill>
-                          <a:blip r:embed="rId50"/>
-                          <a:stretch>
-                            <a:fillRect/>
-                          </a:stretch>
-                        </pic:blipFill>
-                        <pic:spPr>
-                          <a:xfrm>
-                            <a:off x="0" y="0"/>
-                            <a:ext cx="180000" cy="180000"/>
-                          </a:xfrm>
-                          <a:prstGeom prst="rect">
-                            <a:avLst/>
-                          </a:prstGeom>
-                        </pic:spPr>
-                      </pic:pic>
-                    </a:graphicData>
-                  </a:graphic>
-                </wp:inline>
-              </w:drawing>
-            </w:r>
-            <w:r>
-              <w:rPr>
-                <w:sz w:val="16"/>
-              </w:rPr>
-              <w:drawing>
-                <wp:inline distT="0" distB="0" distL="0" distR="0">
-                  <wp:extent cx="180000" cy="180000"/>
-                  <wp:effectExtent l="19050" t="0" r="0" b="0"/>
-                  <wp:docPr id="334" name="22 Imagen" descr="unlinkAll.png"/>
-                  <wp:cNvGraphicFramePr>
-                    <a:graphicFrameLocks xmlns:a="http://schemas.openxmlformats.org/drawingml/2006/main" noChangeAspect="1"/>
-                  </wp:cNvGraphicFramePr>
-                  <a:graphic xmlns:a="http://schemas.openxmlformats.org/drawingml/2006/main">
-                    <a:graphicData uri="http://schemas.openxmlformats.org/drawingml/2006/picture">
-                      <pic:pic xmlns:pic="http://schemas.openxmlformats.org/drawingml/2006/picture">
-                        <pic:nvPicPr>
-                          <pic:cNvPr id="0" name="unlinkAll.png"/>
                           <pic:cNvPicPr/>
                         </pic:nvPicPr>
                         <pic:blipFill>
@@ -4781,6 +4875,48 @@
                 </wp:inline>
               </w:drawing>
             </w:r>
+            <w:r>
+              <w:rPr>
+                <w:noProof/>
+                <w:sz w:val="16"/>
+                <w:lang w:val="es-ES"/>
+              </w:rPr>
+              <w:drawing>
+                <wp:inline distT="0" distB="0" distL="0" distR="0">
+                  <wp:extent cx="180000" cy="180000"/>
+                  <wp:effectExtent l="19050" t="0" r="0" b="0"/>
+                  <wp:docPr id="334" name="22 Imagen" descr="unlinkAll.png"/>
+                  <wp:cNvGraphicFramePr>
+                    <a:graphicFrameLocks xmlns:a="http://schemas.openxmlformats.org/drawingml/2006/main" noChangeAspect="1"/>
+                  </wp:cNvGraphicFramePr>
+                  <a:graphic xmlns:a="http://schemas.openxmlformats.org/drawingml/2006/main">
+                    <a:graphicData uri="http://schemas.openxmlformats.org/drawingml/2006/picture">
+                      <pic:pic xmlns:pic="http://schemas.openxmlformats.org/drawingml/2006/picture">
+                        <pic:nvPicPr>
+                          <pic:cNvPr id="0" name="unlinkAll.png"/>
+                          <pic:cNvPicPr/>
+                        </pic:nvPicPr>
+                        <pic:blipFill>
+                          <a:blip r:embed="rId52"/>
+                          <a:stretch>
+                            <a:fillRect/>
+                          </a:stretch>
+                        </pic:blipFill>
+                        <pic:spPr>
+                          <a:xfrm>
+                            <a:off x="0" y="0"/>
+                            <a:ext cx="180000" cy="180000"/>
+                          </a:xfrm>
+                          <a:prstGeom prst="rect">
+                            <a:avLst/>
+                          </a:prstGeom>
+                        </pic:spPr>
+                      </pic:pic>
+                    </a:graphicData>
+                  </a:graphic>
+                </wp:inline>
+              </w:drawing>
+            </w:r>
           </w:p>
         </w:tc>
         <w:tc>
@@ -4832,7 +4968,9 @@
             </w:pPr>
             <w:r>
               <w:rPr>
-                <w:sz w:val="16"/>
+                <w:noProof/>
+                <w:sz w:val="16"/>
+                <w:lang w:val="es-ES"/>
               </w:rPr>
               <w:drawing>
                 <wp:inline distT="0" distB="0" distL="0" distR="0">
@@ -4852,7 +4990,7 @@
                           </pic:cNvPicPr>
                         </pic:nvPicPr>
                         <pic:blipFill>
-                          <a:blip r:embed="rId52" cstate="print"/>
+                          <a:blip r:embed="rId53" cstate="print"/>
                           <a:srcRect/>
                           <a:stretch>
                             <a:fillRect/>
@@ -4899,20 +5037,14 @@
                 <w:rStyle w:val="Textoennegrita"/>
                 <w:sz w:val="16"/>
               </w:rPr>
-              <w:t>Cursor 3D.</w:t>
+              <w:t>Informació del vòxel.</w:t>
             </w:r>
             <w:r>
               <w:rPr>
                 <w:sz w:val="16"/>
                 <w:szCs w:val="18"/>
               </w:rPr>
-              <w:t xml:space="preserve"> Localitza a totes les imatges el punt que s’està seleccionant amb el ratolí</w:t>
-            </w:r>
-            <w:r>
-              <w:rPr>
-                <w:sz w:val="16"/>
-              </w:rPr>
-              <w:t>.</w:t>
+              <w:t xml:space="preserve"> Mostra la informació del vòxel situat sota el cursor.</w:t>
             </w:r>
           </w:p>
         </w:tc>
@@ -4930,7 +5062,9 @@
             </w:pPr>
             <w:r>
               <w:rPr>
-                <w:sz w:val="16"/>
+                <w:noProof/>
+                <w:sz w:val="16"/>
+                <w:lang w:val="es-ES"/>
               </w:rPr>
               <w:drawing>
                 <wp:inline distT="0" distB="0" distL="0" distR="0">
@@ -4950,7 +5084,7 @@
                           </pic:cNvPicPr>
                         </pic:nvPicPr>
                         <pic:blipFill>
-                          <a:blip r:embed="rId21" cstate="print"/>
+                          <a:blip r:embed="rId22" cstate="print"/>
                           <a:srcRect/>
                           <a:stretch>
                             <a:fillRect/>
@@ -5013,11 +5147,11 @@
     </w:tbl>
     <w:p/>
     <w:sectPr>
-      <w:headerReference w:type="even" r:id="rId53"/>
-      <w:headerReference w:type="default" r:id="rId54"/>
-      <w:footerReference w:type="even" r:id="rId55"/>
-      <w:footerReference w:type="default" r:id="rId56"/>
-      <w:headerReference w:type="first" r:id="rId57"/>
+      <w:headerReference w:type="even" r:id="rId54"/>
+      <w:headerReference w:type="default" r:id="rId55"/>
+      <w:footerReference w:type="even" r:id="rId56"/>
+      <w:footerReference w:type="default" r:id="rId57"/>
+      <w:headerReference w:type="first" r:id="rId58"/>
       <w:pgSz w:w="11900" w:h="16840"/>
       <w:pgMar w:top="1418" w:right="1134" w:bottom="1134" w:left="1134" w:header="3005" w:footer="708" w:gutter="0"/>
       <w:cols w:space="708"/>
@@ -5027,15 +5161,15 @@
 </file>
 
 <file path=word/endnotes.xml><?xml version="1.0" encoding="utf-8"?>
-<w:endnotes xmlns:ve="http://schemas.openxmlformats.org/markup-compatibility/2006" xmlns:o="urn:schemas-microsoft-com:office:office" xmlns:r="http://schemas.openxmlformats.org/officeDocument/2006/relationships" xmlns:m="http://schemas.openxmlformats.org/officeDocument/2006/math" xmlns:v="urn:schemas-microsoft-com:vml" xmlns:wp="http://schemas.openxmlformats.org/drawingml/2006/wordprocessingDrawing" xmlns:w10="urn:schemas-microsoft-com:office:word" xmlns:w="http://schemas.openxmlformats.org/wordprocessingml/2006/main" xmlns:wne="http://schemas.microsoft.com/office/word/2006/wordml">
-  <w:endnote w:type="separator" w:id="0">
+<w:endnotes xmlns:wpc="http://schemas.microsoft.com/office/word/2010/wordprocessingCanvas" xmlns:mc="http://schemas.openxmlformats.org/markup-compatibility/2006" xmlns:o="urn:schemas-microsoft-com:office:office" xmlns:r="http://schemas.openxmlformats.org/officeDocument/2006/relationships" xmlns:m="http://schemas.openxmlformats.org/officeDocument/2006/math" xmlns:v="urn:schemas-microsoft-com:vml" xmlns:wp14="http://schemas.microsoft.com/office/word/2010/wordprocessingDrawing" xmlns:wp="http://schemas.openxmlformats.org/drawingml/2006/wordprocessingDrawing" xmlns:w10="urn:schemas-microsoft-com:office:word" xmlns:w="http://schemas.openxmlformats.org/wordprocessingml/2006/main" xmlns:w14="http://schemas.microsoft.com/office/word/2010/wordml" xmlns:wpg="http://schemas.microsoft.com/office/word/2010/wordprocessingGroup" xmlns:wpi="http://schemas.microsoft.com/office/word/2010/wordprocessingInk" xmlns:wne="http://schemas.microsoft.com/office/word/2006/wordml" xmlns:wps="http://schemas.microsoft.com/office/word/2010/wordprocessingShape" mc:Ignorable="w14 wp14">
+  <w:endnote w:type="separator" w:id="-1">
     <w:p>
       <w:r>
         <w:separator/>
       </w:r>
     </w:p>
   </w:endnote>
-  <w:endnote w:type="continuationSeparator" w:id="1">
+  <w:endnote w:type="continuationSeparator" w:id="0">
     <w:p>
       <w:r>
         <w:continuationSeparator/>
@@ -5046,7 +5180,7 @@
 </file>
 
 <file path=word/footer1.xml><?xml version="1.0" encoding="utf-8"?>
-<w:ftr xmlns:ve="http://schemas.openxmlformats.org/markup-compatibility/2006" xmlns:o="urn:schemas-microsoft-com:office:office" xmlns:r="http://schemas.openxmlformats.org/officeDocument/2006/relationships" xmlns:m="http://schemas.openxmlformats.org/officeDocument/2006/math" xmlns:v="urn:schemas-microsoft-com:vml" xmlns:wp="http://schemas.openxmlformats.org/drawingml/2006/wordprocessingDrawing" xmlns:w10="urn:schemas-microsoft-com:office:word" xmlns:w="http://schemas.openxmlformats.org/wordprocessingml/2006/main" xmlns:wne="http://schemas.microsoft.com/office/word/2006/wordml">
+<w:ftr xmlns:wpc="http://schemas.microsoft.com/office/word/2010/wordprocessingCanvas" xmlns:mc="http://schemas.openxmlformats.org/markup-compatibility/2006" xmlns:o="urn:schemas-microsoft-com:office:office" xmlns:r="http://schemas.openxmlformats.org/officeDocument/2006/relationships" xmlns:m="http://schemas.openxmlformats.org/officeDocument/2006/math" xmlns:v="urn:schemas-microsoft-com:vml" xmlns:wp14="http://schemas.microsoft.com/office/word/2010/wordprocessingDrawing" xmlns:wp="http://schemas.openxmlformats.org/drawingml/2006/wordprocessingDrawing" xmlns:w10="urn:schemas-microsoft-com:office:word" xmlns:w="http://schemas.openxmlformats.org/wordprocessingml/2006/main" xmlns:w14="http://schemas.microsoft.com/office/word/2010/wordml" xmlns:wpg="http://schemas.microsoft.com/office/word/2010/wordprocessingGroup" xmlns:wpi="http://schemas.microsoft.com/office/word/2010/wordprocessingInk" xmlns:wne="http://schemas.microsoft.com/office/word/2006/wordml" xmlns:wps="http://schemas.microsoft.com/office/word/2010/wordprocessingShape" mc:Ignorable="w14 wp14">
   <w:p>
     <w:pPr>
       <w:pStyle w:val="Piedepgina"/>
@@ -5083,7 +5217,7 @@
 </file>
 
 <file path=word/footer2.xml><?xml version="1.0" encoding="utf-8"?>
-<w:ftr xmlns:ve="http://schemas.openxmlformats.org/markup-compatibility/2006" xmlns:o="urn:schemas-microsoft-com:office:office" xmlns:r="http://schemas.openxmlformats.org/officeDocument/2006/relationships" xmlns:m="http://schemas.openxmlformats.org/officeDocument/2006/math" xmlns:v="urn:schemas-microsoft-com:vml" xmlns:wp="http://schemas.openxmlformats.org/drawingml/2006/wordprocessingDrawing" xmlns:w10="urn:schemas-microsoft-com:office:word" xmlns:w="http://schemas.openxmlformats.org/wordprocessingml/2006/main" xmlns:wne="http://schemas.microsoft.com/office/word/2006/wordml">
+<w:ftr xmlns:wpc="http://schemas.microsoft.com/office/word/2010/wordprocessingCanvas" xmlns:mc="http://schemas.openxmlformats.org/markup-compatibility/2006" xmlns:o="urn:schemas-microsoft-com:office:office" xmlns:r="http://schemas.openxmlformats.org/officeDocument/2006/relationships" xmlns:m="http://schemas.openxmlformats.org/officeDocument/2006/math" xmlns:v="urn:schemas-microsoft-com:vml" xmlns:wp14="http://schemas.microsoft.com/office/word/2010/wordprocessingDrawing" xmlns:wp="http://schemas.openxmlformats.org/drawingml/2006/wordprocessingDrawing" xmlns:w10="urn:schemas-microsoft-com:office:word" xmlns:w="http://schemas.openxmlformats.org/wordprocessingml/2006/main" xmlns:w14="http://schemas.microsoft.com/office/word/2010/wordml" xmlns:wpg="http://schemas.microsoft.com/office/word/2010/wordprocessingGroup" xmlns:wpi="http://schemas.microsoft.com/office/word/2010/wordprocessingInk" xmlns:wne="http://schemas.microsoft.com/office/word/2006/wordml" xmlns:wps="http://schemas.microsoft.com/office/word/2010/wordprocessingShape" mc:Ignorable="w14 wp14">
   <w:p>
     <w:pPr>
       <w:pStyle w:val="Piedepgina"/>
@@ -5115,7 +5249,7 @@
         <w:rStyle w:val="Nmerodepgina"/>
         <w:noProof/>
       </w:rPr>
-      <w:t>1</w:t>
+      <w:t>2</w:t>
     </w:r>
     <w:r>
       <w:rPr>
@@ -5133,15 +5267,15 @@
 </file>
 
 <file path=word/footnotes.xml><?xml version="1.0" encoding="utf-8"?>
-<w:footnotes xmlns:ve="http://schemas.openxmlformats.org/markup-compatibility/2006" xmlns:o="urn:schemas-microsoft-com:office:office" xmlns:r="http://schemas.openxmlformats.org/officeDocument/2006/relationships" xmlns:m="http://schemas.openxmlformats.org/officeDocument/2006/math" xmlns:v="urn:schemas-microsoft-com:vml" xmlns:wp="http://schemas.openxmlformats.org/drawingml/2006/wordprocessingDrawing" xmlns:w10="urn:schemas-microsoft-com:office:word" xmlns:w="http://schemas.openxmlformats.org/wordprocessingml/2006/main" xmlns:wne="http://schemas.microsoft.com/office/word/2006/wordml">
-  <w:footnote w:type="separator" w:id="0">
+<w:footnotes xmlns:wpc="http://schemas.microsoft.com/office/word/2010/wordprocessingCanvas" xmlns:mc="http://schemas.openxmlformats.org/markup-compatibility/2006" xmlns:o="urn:schemas-microsoft-com:office:office" xmlns:r="http://schemas.openxmlformats.org/officeDocument/2006/relationships" xmlns:m="http://schemas.openxmlformats.org/officeDocument/2006/math" xmlns:v="urn:schemas-microsoft-com:vml" xmlns:wp14="http://schemas.microsoft.com/office/word/2010/wordprocessingDrawing" xmlns:wp="http://schemas.openxmlformats.org/drawingml/2006/wordprocessingDrawing" xmlns:w10="urn:schemas-microsoft-com:office:word" xmlns:w="http://schemas.openxmlformats.org/wordprocessingml/2006/main" xmlns:w14="http://schemas.microsoft.com/office/word/2010/wordml" xmlns:wpg="http://schemas.microsoft.com/office/word/2010/wordprocessingGroup" xmlns:wpi="http://schemas.microsoft.com/office/word/2010/wordprocessingInk" xmlns:wne="http://schemas.microsoft.com/office/word/2006/wordml" xmlns:wps="http://schemas.microsoft.com/office/word/2010/wordprocessingShape" mc:Ignorable="w14 wp14">
+  <w:footnote w:type="separator" w:id="-1">
     <w:p>
       <w:r>
         <w:separator/>
       </w:r>
     </w:p>
   </w:footnote>
-  <w:footnote w:type="continuationSeparator" w:id="1">
+  <w:footnote w:type="continuationSeparator" w:id="0">
     <w:p>
       <w:r>
         <w:continuationSeparator/>
@@ -5152,7 +5286,7 @@
 </file>
 
 <file path=word/header1.xml><?xml version="1.0" encoding="utf-8"?>
-<w:hdr xmlns:ve="http://schemas.openxmlformats.org/markup-compatibility/2006" xmlns:o="urn:schemas-microsoft-com:office:office" xmlns:r="http://schemas.openxmlformats.org/officeDocument/2006/relationships" xmlns:m="http://schemas.openxmlformats.org/officeDocument/2006/math" xmlns:v="urn:schemas-microsoft-com:vml" xmlns:wp="http://schemas.openxmlformats.org/drawingml/2006/wordprocessingDrawing" xmlns:w10="urn:schemas-microsoft-com:office:word" xmlns:w="http://schemas.openxmlformats.org/wordprocessingml/2006/main" xmlns:wne="http://schemas.microsoft.com/office/word/2006/wordml">
+<w:hdr xmlns:wpc="http://schemas.microsoft.com/office/word/2010/wordprocessingCanvas" xmlns:mc="http://schemas.openxmlformats.org/markup-compatibility/2006" xmlns:o="urn:schemas-microsoft-com:office:office" xmlns:r="http://schemas.openxmlformats.org/officeDocument/2006/relationships" xmlns:m="http://schemas.openxmlformats.org/officeDocument/2006/math" xmlns:v="urn:schemas-microsoft-com:vml" xmlns:wp14="http://schemas.microsoft.com/office/word/2010/wordprocessingDrawing" xmlns:wp="http://schemas.openxmlformats.org/drawingml/2006/wordprocessingDrawing" xmlns:w10="urn:schemas-microsoft-com:office:word" xmlns:w="http://schemas.openxmlformats.org/wordprocessingml/2006/main" xmlns:w14="http://schemas.microsoft.com/office/word/2010/wordml" xmlns:wpg="http://schemas.microsoft.com/office/word/2010/wordprocessingGroup" xmlns:wpi="http://schemas.microsoft.com/office/word/2010/wordprocessingInk" xmlns:wne="http://schemas.microsoft.com/office/word/2006/wordml" xmlns:wps="http://schemas.microsoft.com/office/word/2010/wordprocessingShape" mc:Ignorable="w14 wp14">
   <w:p>
     <w:pPr>
       <w:pStyle w:val="Encabezado"/>
@@ -5193,14 +5327,14 @@
 </file>
 
 <file path=word/header2.xml><?xml version="1.0" encoding="utf-8"?>
-<w:hdr xmlns:ve="http://schemas.openxmlformats.org/markup-compatibility/2006" xmlns:o="urn:schemas-microsoft-com:office:office" xmlns:r="http://schemas.openxmlformats.org/officeDocument/2006/relationships" xmlns:m="http://schemas.openxmlformats.org/officeDocument/2006/math" xmlns:v="urn:schemas-microsoft-com:vml" xmlns:wp="http://schemas.openxmlformats.org/drawingml/2006/wordprocessingDrawing" xmlns:w10="urn:schemas-microsoft-com:office:word" xmlns:w="http://schemas.openxmlformats.org/wordprocessingml/2006/main" xmlns:wne="http://schemas.microsoft.com/office/word/2006/wordml">
+<w:hdr xmlns:wpc="http://schemas.microsoft.com/office/word/2010/wordprocessingCanvas" xmlns:mc="http://schemas.openxmlformats.org/markup-compatibility/2006" xmlns:o="urn:schemas-microsoft-com:office:office" xmlns:r="http://schemas.openxmlformats.org/officeDocument/2006/relationships" xmlns:m="http://schemas.openxmlformats.org/officeDocument/2006/math" xmlns:v="urn:schemas-microsoft-com:vml" xmlns:wp14="http://schemas.microsoft.com/office/word/2010/wordprocessingDrawing" xmlns:wp="http://schemas.openxmlformats.org/drawingml/2006/wordprocessingDrawing" xmlns:w10="urn:schemas-microsoft-com:office:word" xmlns:w="http://schemas.openxmlformats.org/wordprocessingml/2006/main" xmlns:w14="http://schemas.microsoft.com/office/word/2010/wordml" xmlns:wpg="http://schemas.microsoft.com/office/word/2010/wordprocessingGroup" xmlns:wpi="http://schemas.microsoft.com/office/word/2010/wordprocessingInk" xmlns:wne="http://schemas.microsoft.com/office/word/2006/wordml" xmlns:wps="http://schemas.microsoft.com/office/word/2010/wordprocessingShape" mc:Ignorable="w14 wp14">
   <w:tbl>
     <w:tblPr>
       <w:tblStyle w:val="StarHeaderTable"/>
       <w:tblpPr w:vertAnchor="page" w:horzAnchor="page" w:tblpX="5093" w:tblpY="1419"/>
       <w:tblW w:w="5670" w:type="dxa"/>
       <w:tblLayout w:type="fixed"/>
-      <w:tblLook w:val="04A0"/>
+      <w:tblLook w:val="04A0" w:firstRow="1" w:lastRow="0" w:firstColumn="1" w:lastColumn="0" w:noHBand="0" w:noVBand="1"/>
     </w:tblPr>
     <w:tblGrid>
       <w:gridCol w:w="5670"/>
@@ -5280,7 +5414,7 @@
                   <a:blip r:embed="rId1">
                     <a:extLst>
                       <a:ext uri="{28A0092B-C50C-407E-A947-70E740481C1C}">
-                        <a14:useLocalDpi xmlns:arto="http://schemas.microsoft.com/office/word/2006/arto" xmlns="" xmlns:wpc="http://schemas.microsoft.com/office/word/2010/wordprocessingCanvas" xmlns:mo="http://schemas.microsoft.com/office/mac/office/2008/main" xmlns:mc="http://schemas.openxmlformats.org/markup-compatibility/2006" xmlns:mv="urn:schemas-microsoft-com:mac:vml" xmlns:o="urn:schemas-microsoft-com:office:office" xmlns:v="urn:schemas-microsoft-com:vml" xmlns:wp14="http://schemas.microsoft.com/office/word/2010/wordprocessingDrawing" xmlns:w10="urn:schemas-microsoft-com:office:word" xmlns:w="http://schemas.openxmlformats.org/wordprocessingml/2006/main" xmlns:w14="http://schemas.microsoft.com/office/word/2010/wordml" xmlns:wpg="http://schemas.microsoft.com/office/word/2010/wordprocessingGroup" xmlns:wpi="http://schemas.microsoft.com/office/word/2010/wordprocessingInk" xmlns:wps="http://schemas.microsoft.com/office/word/2010/wordprocessingShape" xmlns:a14="http://schemas.microsoft.com/office/drawing/2010/main" val="0"/>
+                        <a14:useLocalDpi xmlns:a14="http://schemas.microsoft.com/office/drawing/2010/main" val="0"/>
                       </a:ext>
                     </a:extLst>
                   </a:blip>
@@ -5300,8 +5434,8 @@
                     <a:noFill/>
                   </a:ln>
                   <a:extLst>
-                    <a:ext uri="{53640926-AAD7-44d8-BBD7-CCE9431645EC}">
-                      <a14:shadowObscured xmlns:arto="http://schemas.microsoft.com/office/word/2006/arto" xmlns="" xmlns:wpc="http://schemas.microsoft.com/office/word/2010/wordprocessingCanvas" xmlns:mo="http://schemas.microsoft.com/office/mac/office/2008/main" xmlns:mc="http://schemas.openxmlformats.org/markup-compatibility/2006" xmlns:mv="urn:schemas-microsoft-com:mac:vml" xmlns:o="urn:schemas-microsoft-com:office:office" xmlns:v="urn:schemas-microsoft-com:vml" xmlns:wp14="http://schemas.microsoft.com/office/word/2010/wordprocessingDrawing" xmlns:w10="urn:schemas-microsoft-com:office:word" xmlns:w="http://schemas.openxmlformats.org/wordprocessingml/2006/main" xmlns:w14="http://schemas.microsoft.com/office/word/2010/wordml" xmlns:wpg="http://schemas.microsoft.com/office/word/2010/wordprocessingGroup" xmlns:wpi="http://schemas.microsoft.com/office/word/2010/wordprocessingInk" xmlns:wps="http://schemas.microsoft.com/office/word/2010/wordprocessingShape" xmlns:a14="http://schemas.microsoft.com/office/drawing/2010/main"/>
+                    <a:ext uri="{53640926-AAD7-44D8-BBD7-CCE9431645EC}">
+                      <a14:shadowObscured xmlns:a14="http://schemas.microsoft.com/office/drawing/2010/main"/>
                     </a:ext>
                   </a:extLst>
                 </pic:spPr>
@@ -5316,7 +5450,7 @@
 </file>
 
 <file path=word/header3.xml><?xml version="1.0" encoding="utf-8"?>
-<w:hdr xmlns:ve="http://schemas.openxmlformats.org/markup-compatibility/2006" xmlns:o="urn:schemas-microsoft-com:office:office" xmlns:r="http://schemas.openxmlformats.org/officeDocument/2006/relationships" xmlns:m="http://schemas.openxmlformats.org/officeDocument/2006/math" xmlns:v="urn:schemas-microsoft-com:vml" xmlns:wp="http://schemas.openxmlformats.org/drawingml/2006/wordprocessingDrawing" xmlns:w10="urn:schemas-microsoft-com:office:word" xmlns:w="http://schemas.openxmlformats.org/wordprocessingml/2006/main" xmlns:wne="http://schemas.microsoft.com/office/word/2006/wordml">
+<w:hdr xmlns:wpc="http://schemas.microsoft.com/office/word/2010/wordprocessingCanvas" xmlns:mc="http://schemas.openxmlformats.org/markup-compatibility/2006" xmlns:o="urn:schemas-microsoft-com:office:office" xmlns:r="http://schemas.openxmlformats.org/officeDocument/2006/relationships" xmlns:m="http://schemas.openxmlformats.org/officeDocument/2006/math" xmlns:v="urn:schemas-microsoft-com:vml" xmlns:wp14="http://schemas.microsoft.com/office/word/2010/wordprocessingDrawing" xmlns:wp="http://schemas.openxmlformats.org/drawingml/2006/wordprocessingDrawing" xmlns:w10="urn:schemas-microsoft-com:office:word" xmlns:w="http://schemas.openxmlformats.org/wordprocessingml/2006/main" xmlns:w14="http://schemas.microsoft.com/office/word/2010/wordml" xmlns:wpg="http://schemas.microsoft.com/office/word/2010/wordprocessingGroup" xmlns:wpi="http://schemas.microsoft.com/office/word/2010/wordprocessingInk" xmlns:wne="http://schemas.microsoft.com/office/word/2006/wordml" xmlns:wps="http://schemas.microsoft.com/office/word/2010/wordprocessingShape" mc:Ignorable="w14 wp14">
   <w:p>
     <w:pPr>
       <w:pStyle w:val="Encabezado"/>
@@ -5357,7 +5491,7 @@
 </file>
 
 <file path=word/numbering.xml><?xml version="1.0" encoding="utf-8"?>
-<w:numbering xmlns:ve="http://schemas.openxmlformats.org/markup-compatibility/2006" xmlns:o="urn:schemas-microsoft-com:office:office" xmlns:r="http://schemas.openxmlformats.org/officeDocument/2006/relationships" xmlns:m="http://schemas.openxmlformats.org/officeDocument/2006/math" xmlns:v="urn:schemas-microsoft-com:vml" xmlns:wp="http://schemas.openxmlformats.org/drawingml/2006/wordprocessingDrawing" xmlns:w10="urn:schemas-microsoft-com:office:word" xmlns:w="http://schemas.openxmlformats.org/wordprocessingml/2006/main" xmlns:wne="http://schemas.microsoft.com/office/word/2006/wordml">
+<w:numbering xmlns:wpc="http://schemas.microsoft.com/office/word/2010/wordprocessingCanvas" xmlns:mc="http://schemas.openxmlformats.org/markup-compatibility/2006" xmlns:o="urn:schemas-microsoft-com:office:office" xmlns:r="http://schemas.openxmlformats.org/officeDocument/2006/relationships" xmlns:m="http://schemas.openxmlformats.org/officeDocument/2006/math" xmlns:v="urn:schemas-microsoft-com:vml" xmlns:wp14="http://schemas.microsoft.com/office/word/2010/wordprocessingDrawing" xmlns:wp="http://schemas.openxmlformats.org/drawingml/2006/wordprocessingDrawing" xmlns:w10="urn:schemas-microsoft-com:office:word" xmlns:w="http://schemas.openxmlformats.org/wordprocessingml/2006/main" xmlns:w14="http://schemas.microsoft.com/office/word/2010/wordml" xmlns:wpg="http://schemas.microsoft.com/office/word/2010/wordprocessingGroup" xmlns:wpi="http://schemas.microsoft.com/office/word/2010/wordprocessingInk" xmlns:wne="http://schemas.microsoft.com/office/word/2006/wordml" xmlns:wps="http://schemas.microsoft.com/office/word/2010/wordprocessingShape" mc:Ignorable="w14 wp14">
   <w:abstractNum w:abstractNumId="0">
     <w:nsid w:val="58B44BA3"/>
     <w:multiLevelType w:val="hybridMultilevel"/>
@@ -5758,7 +5892,7 @@
 </file>
 
 <file path=word/styles.xml><?xml version="1.0" encoding="utf-8"?>
-<w:styles xmlns:r="http://schemas.openxmlformats.org/officeDocument/2006/relationships" xmlns:w="http://schemas.openxmlformats.org/wordprocessingml/2006/main">
+<w:styles xmlns:mc="http://schemas.openxmlformats.org/markup-compatibility/2006" xmlns:r="http://schemas.openxmlformats.org/officeDocument/2006/relationships" xmlns:w="http://schemas.openxmlformats.org/wordprocessingml/2006/main" xmlns:w14="http://schemas.microsoft.com/office/word/2010/wordml" mc:Ignorable="w14">
   <w:docDefaults>
     <w:rPrDefault>
       <w:rPr>
@@ -6165,7 +6299,6 @@
     <w:uiPriority w:val="99"/>
     <w:semiHidden/>
     <w:unhideWhenUsed/>
-    <w:qFormat/>
     <w:tblPr>
       <w:tblInd w:w="0" w:type="dxa"/>
       <w:tblCellMar>
@@ -7534,6 +7667,196 @@
       <w:szCs w:val="20"/>
       <w:lang w:val="ca-ES" w:eastAsia="es-ES"/>
     </w:rPr>
+  </w:style>
+</w:styles>
+</file>
+
+<file path=word/stylesWithEffects.xml><?xml version="1.0" encoding="utf-8"?>
+<w:styles xmlns:wpc="http://schemas.microsoft.com/office/word/2010/wordprocessingCanvas" xmlns:mc="http://schemas.openxmlformats.org/markup-compatibility/2006" xmlns:o="urn:schemas-microsoft-com:office:office" xmlns:r="http://schemas.openxmlformats.org/officeDocument/2006/relationships" xmlns:m="http://schemas.openxmlformats.org/officeDocument/2006/math" xmlns:v="urn:schemas-microsoft-com:vml" xmlns:wp14="http://schemas.microsoft.com/office/word/2010/wordprocessingDrawing" xmlns:wp="http://schemas.openxmlformats.org/drawingml/2006/wordprocessingDrawing" xmlns:w10="urn:schemas-microsoft-com:office:word" xmlns:w="http://schemas.openxmlformats.org/wordprocessingml/2006/main" xmlns:w14="http://schemas.microsoft.com/office/word/2010/wordml" xmlns:wpg="http://schemas.microsoft.com/office/word/2010/wordprocessingGroup" xmlns:wpi="http://schemas.microsoft.com/office/word/2010/wordprocessingInk" xmlns:wne="http://schemas.microsoft.com/office/word/2006/wordml" xmlns:wps="http://schemas.microsoft.com/office/word/2010/wordprocessingShape" mc:Ignorable="w14 wp14">
+  <w:docDefaults>
+    <w:rPrDefault>
+      <w:rPr>
+        <w:rFonts w:asciiTheme="minorHAnsi" w:eastAsiaTheme="minorEastAsia" w:hAnsiTheme="minorHAnsi" w:cstheme="minorBidi"/>
+        <w:sz w:val="22"/>
+        <w:szCs w:val="22"/>
+        <w:lang w:val="es-ES" w:eastAsia="es-ES" w:bidi="ar-SA"/>
+      </w:rPr>
+    </w:rPrDefault>
+    <w:pPrDefault>
+      <w:pPr>
+        <w:spacing w:after="200" w:line="276" w:lineRule="auto"/>
+      </w:pPr>
+    </w:pPrDefault>
+  </w:docDefaults>
+  <w:latentStyles w:defLockedState="0" w:defUIPriority="99" w:defSemiHidden="1" w:defUnhideWhenUsed="1" w:defQFormat="0" w:count="267">
+    <w:lsdException w:name="Normal" w:semiHidden="0" w:uiPriority="0" w:unhideWhenUsed="0" w:qFormat="1"/>
+    <w:lsdException w:name="heading 1" w:semiHidden="0" w:uiPriority="9" w:unhideWhenUsed="0" w:qFormat="1"/>
+    <w:lsdException w:name="heading 2" w:uiPriority="9" w:qFormat="1"/>
+    <w:lsdException w:name="heading 3" w:uiPriority="9" w:qFormat="1"/>
+    <w:lsdException w:name="heading 4" w:uiPriority="9" w:qFormat="1"/>
+    <w:lsdException w:name="heading 5" w:uiPriority="9" w:qFormat="1"/>
+    <w:lsdException w:name="heading 6" w:uiPriority="9" w:qFormat="1"/>
+    <w:lsdException w:name="heading 7" w:uiPriority="9" w:qFormat="1"/>
+    <w:lsdException w:name="heading 8" w:uiPriority="9" w:qFormat="1"/>
+    <w:lsdException w:name="heading 9" w:uiPriority="9" w:qFormat="1"/>
+    <w:lsdException w:name="toc 1" w:uiPriority="39"/>
+    <w:lsdException w:name="toc 2" w:uiPriority="39"/>
+    <w:lsdException w:name="toc 3" w:uiPriority="39"/>
+    <w:lsdException w:name="toc 4" w:uiPriority="39"/>
+    <w:lsdException w:name="toc 5" w:uiPriority="39"/>
+    <w:lsdException w:name="toc 6" w:uiPriority="39"/>
+    <w:lsdException w:name="toc 7" w:uiPriority="39"/>
+    <w:lsdException w:name="toc 8" w:uiPriority="39"/>
+    <w:lsdException w:name="toc 9" w:uiPriority="39"/>
+    <w:lsdException w:name="caption" w:uiPriority="35" w:qFormat="1"/>
+    <w:lsdException w:name="Title" w:semiHidden="0" w:uiPriority="10" w:unhideWhenUsed="0" w:qFormat="1"/>
+    <w:lsdException w:name="Default Paragraph Font" w:uiPriority="1"/>
+    <w:lsdException w:name="Subtitle" w:semiHidden="0" w:uiPriority="11" w:unhideWhenUsed="0" w:qFormat="1"/>
+    <w:lsdException w:name="Strong" w:semiHidden="0" w:uiPriority="22" w:unhideWhenUsed="0" w:qFormat="1"/>
+    <w:lsdException w:name="Emphasis" w:semiHidden="0" w:uiPriority="20" w:unhideWhenUsed="0" w:qFormat="1"/>
+    <w:lsdException w:name="Table Grid" w:semiHidden="0" w:uiPriority="59" w:unhideWhenUsed="0"/>
+    <w:lsdException w:name="Placeholder Text" w:unhideWhenUsed="0"/>
+    <w:lsdException w:name="No Spacing" w:semiHidden="0" w:uiPriority="1" w:unhideWhenUsed="0" w:qFormat="1"/>
+    <w:lsdException w:name="Light Shading" w:semiHidden="0" w:uiPriority="60" w:unhideWhenUsed="0"/>
+    <w:lsdException w:name="Light List" w:semiHidden="0" w:uiPriority="61" w:unhideWhenUsed="0"/>
+    <w:lsdException w:name="Light Grid" w:semiHidden="0" w:uiPriority="62" w:unhideWhenUsed="0"/>
+    <w:lsdException w:name="Medium Shading 1" w:semiHidden="0" w:uiPriority="63" w:unhideWhenUsed="0"/>
+    <w:lsdException w:name="Medium Shading 2" w:semiHidden="0" w:uiPriority="64" w:unhideWhenUsed="0"/>
+    <w:lsdException w:name="Medium List 1" w:semiHidden="0" w:uiPriority="65" w:unhideWhenUsed="0"/>
+    <w:lsdException w:name="Medium List 2" w:semiHidden="0" w:uiPriority="66" w:unhideWhenUsed="0"/>
+    <w:lsdException w:name="Medium Grid 1" w:semiHidden="0" w:uiPriority="67" w:unhideWhenUsed="0"/>
+    <w:lsdException w:name="Medium Grid 2" w:semiHidden="0" w:uiPriority="68" w:unhideWhenUsed="0"/>
+    <w:lsdException w:name="Medium Grid 3" w:semiHidden="0" w:uiPriority="69" w:unhideWhenUsed="0"/>
+    <w:lsdException w:name="Dark List" w:semiHidden="0" w:uiPriority="70" w:unhideWhenUsed="0"/>
+    <w:lsdException w:name="Colorful Shading" w:semiHidden="0" w:uiPriority="71" w:unhideWhenUsed="0"/>
+    <w:lsdException w:name="Colorful List" w:semiHidden="0" w:uiPriority="72" w:unhideWhenUsed="0"/>
+    <w:lsdException w:name="Colorful Grid" w:semiHidden="0" w:uiPriority="73" w:unhideWhenUsed="0"/>
+    <w:lsdException w:name="Light Shading Accent 1" w:semiHidden="0" w:uiPriority="60" w:unhideWhenUsed="0"/>
+    <w:lsdException w:name="Light List Accent 1" w:semiHidden="0" w:uiPriority="61" w:unhideWhenUsed="0"/>
+    <w:lsdException w:name="Light Grid Accent 1" w:semiHidden="0" w:uiPriority="62" w:unhideWhenUsed="0"/>
+    <w:lsdException w:name="Medium Shading 1 Accent 1" w:semiHidden="0" w:uiPriority="63" w:unhideWhenUsed="0"/>
+    <w:lsdException w:name="Medium Shading 2 Accent 1" w:semiHidden="0" w:uiPriority="64" w:unhideWhenUsed="0"/>
+    <w:lsdException w:name="Medium List 1 Accent 1" w:semiHidden="0" w:uiPriority="65" w:unhideWhenUsed="0"/>
+    <w:lsdException w:name="Revision" w:unhideWhenUsed="0"/>
+    <w:lsdException w:name="List Paragraph" w:semiHidden="0" w:uiPriority="34" w:unhideWhenUsed="0" w:qFormat="1"/>
+    <w:lsdException w:name="Quote" w:semiHidden="0" w:uiPriority="29" w:unhideWhenUsed="0" w:qFormat="1"/>
+    <w:lsdException w:name="Intense Quote" w:semiHidden="0" w:uiPriority="30" w:unhideWhenUsed="0" w:qFormat="1"/>
+    <w:lsdException w:name="Medium List 2 Accent 1" w:semiHidden="0" w:uiPriority="66" w:unhideWhenUsed="0"/>
+    <w:lsdException w:name="Medium Grid 1 Accent 1" w:semiHidden="0" w:uiPriority="67" w:unhideWhenUsed="0"/>
+    <w:lsdException w:name="Medium Grid 2 Accent 1" w:semiHidden="0" w:uiPriority="68" w:unhideWhenUsed="0"/>
+    <w:lsdException w:name="Medium Grid 3 Accent 1" w:semiHidden="0" w:uiPriority="69" w:unhideWhenUsed="0"/>
+    <w:lsdException w:name="Dark List Accent 1" w:semiHidden="0" w:uiPriority="70" w:unhideWhenUsed="0"/>
+    <w:lsdException w:name="Colorful Shading Accent 1" w:semiHidden="0" w:uiPriority="71" w:unhideWhenUsed="0"/>
+    <w:lsdException w:name="Colorful List Accent 1" w:semiHidden="0" w:uiPriority="72" w:unhideWhenUsed="0"/>
+    <w:lsdException w:name="Colorful Grid Accent 1" w:semiHidden="0" w:uiPriority="73" w:unhideWhenUsed="0"/>
+    <w:lsdException w:name="Light Shading Accent 2" w:semiHidden="0" w:uiPriority="60" w:unhideWhenUsed="0"/>
+    <w:lsdException w:name="Light List Accent 2" w:semiHidden="0" w:uiPriority="61" w:unhideWhenUsed="0"/>
+    <w:lsdException w:name="Light Grid Accent 2" w:semiHidden="0" w:uiPriority="62" w:unhideWhenUsed="0"/>
+    <w:lsdException w:name="Medium Shading 1 Accent 2" w:semiHidden="0" w:uiPriority="63" w:unhideWhenUsed="0"/>
+    <w:lsdException w:name="Medium Shading 2 Accent 2" w:semiHidden="0" w:uiPriority="64" w:unhideWhenUsed="0"/>
+    <w:lsdException w:name="Medium List 1 Accent 2" w:semiHidden="0" w:uiPriority="65" w:unhideWhenUsed="0"/>
+    <w:lsdException w:name="Medium List 2 Accent 2" w:semiHidden="0" w:uiPriority="66" w:unhideWhenUsed="0"/>
+    <w:lsdException w:name="Medium Grid 1 Accent 2" w:semiHidden="0" w:uiPriority="67" w:unhideWhenUsed="0"/>
+    <w:lsdException w:name="Medium Grid 2 Accent 2" w:semiHidden="0" w:uiPriority="68" w:unhideWhenUsed="0"/>
+    <w:lsdException w:name="Medium Grid 3 Accent 2" w:semiHidden="0" w:uiPriority="69" w:unhideWhenUsed="0"/>
+    <w:lsdException w:name="Dark List Accent 2" w:semiHidden="0" w:uiPriority="70" w:unhideWhenUsed="0"/>
+    <w:lsdException w:name="Colorful Shading Accent 2" w:semiHidden="0" w:uiPriority="71" w:unhideWhenUsed="0"/>
+    <w:lsdException w:name="Colorful List Accent 2" w:semiHidden="0" w:uiPriority="72" w:unhideWhenUsed="0"/>
+    <w:lsdException w:name="Colorful Grid Accent 2" w:semiHidden="0" w:uiPriority="73" w:unhideWhenUsed="0"/>
+    <w:lsdException w:name="Light Shading Accent 3" w:semiHidden="0" w:uiPriority="60" w:unhideWhenUsed="0"/>
+    <w:lsdException w:name="Light List Accent 3" w:semiHidden="0" w:uiPriority="61" w:unhideWhenUsed="0"/>
+    <w:lsdException w:name="Light Grid Accent 3" w:semiHidden="0" w:uiPriority="62" w:unhideWhenUsed="0"/>
+    <w:lsdException w:name="Medium Shading 1 Accent 3" w:semiHidden="0" w:uiPriority="63" w:unhideWhenUsed="0"/>
+    <w:lsdException w:name="Medium Shading 2 Accent 3" w:semiHidden="0" w:uiPriority="64" w:unhideWhenUsed="0"/>
+    <w:lsdException w:name="Medium List 1 Accent 3" w:semiHidden="0" w:uiPriority="65" w:unhideWhenUsed="0"/>
+    <w:lsdException w:name="Medium List 2 Accent 3" w:semiHidden="0" w:uiPriority="66" w:unhideWhenUsed="0"/>
+    <w:lsdException w:name="Medium Grid 1 Accent 3" w:semiHidden="0" w:uiPriority="67" w:unhideWhenUsed="0"/>
+    <w:lsdException w:name="Medium Grid 2 Accent 3" w:semiHidden="0" w:uiPriority="68" w:unhideWhenUsed="0"/>
+    <w:lsdException w:name="Medium Grid 3 Accent 3" w:semiHidden="0" w:uiPriority="69" w:unhideWhenUsed="0"/>
+    <w:lsdException w:name="Dark List Accent 3" w:semiHidden="0" w:uiPriority="70" w:unhideWhenUsed="0"/>
+    <w:lsdException w:name="Colorful Shading Accent 3" w:semiHidden="0" w:uiPriority="71" w:unhideWhenUsed="0"/>
+    <w:lsdException w:name="Colorful List Accent 3" w:semiHidden="0" w:uiPriority="72" w:unhideWhenUsed="0"/>
+    <w:lsdException w:name="Colorful Grid Accent 3" w:semiHidden="0" w:uiPriority="73" w:unhideWhenUsed="0"/>
+    <w:lsdException w:name="Light Shading Accent 4" w:semiHidden="0" w:uiPriority="60" w:unhideWhenUsed="0"/>
+    <w:lsdException w:name="Light List Accent 4" w:semiHidden="0" w:uiPriority="61" w:unhideWhenUsed="0"/>
+    <w:lsdException w:name="Light Grid Accent 4" w:semiHidden="0" w:uiPriority="62" w:unhideWhenUsed="0"/>
+    <w:lsdException w:name="Medium Shading 1 Accent 4" w:semiHidden="0" w:uiPriority="63" w:unhideWhenUsed="0"/>
+    <w:lsdException w:name="Medium Shading 2 Accent 4" w:semiHidden="0" w:uiPriority="64" w:unhideWhenUsed="0"/>
+    <w:lsdException w:name="Medium List 1 Accent 4" w:semiHidden="0" w:uiPriority="65" w:unhideWhenUsed="0"/>
+    <w:lsdException w:name="Medium List 2 Accent 4" w:semiHidden="0" w:uiPriority="66" w:unhideWhenUsed="0"/>
+    <w:lsdException w:name="Medium Grid 1 Accent 4" w:semiHidden="0" w:uiPriority="67" w:unhideWhenUsed="0"/>
+    <w:lsdException w:name="Medium Grid 2 Accent 4" w:semiHidden="0" w:uiPriority="68" w:unhideWhenUsed="0"/>
+    <w:lsdException w:name="Medium Grid 3 Accent 4" w:semiHidden="0" w:uiPriority="69" w:unhideWhenUsed="0"/>
+    <w:lsdException w:name="Dark List Accent 4" w:semiHidden="0" w:uiPriority="70" w:unhideWhenUsed="0"/>
+    <w:lsdException w:name="Colorful Shading Accent 4" w:semiHidden="0" w:uiPriority="71" w:unhideWhenUsed="0"/>
+    <w:lsdException w:name="Colorful List Accent 4" w:semiHidden="0" w:uiPriority="72" w:unhideWhenUsed="0"/>
+    <w:lsdException w:name="Colorful Grid Accent 4" w:semiHidden="0" w:uiPriority="73" w:unhideWhenUsed="0"/>
+    <w:lsdException w:name="Light Shading Accent 5" w:semiHidden="0" w:uiPriority="60" w:unhideWhenUsed="0"/>
+    <w:lsdException w:name="Light List Accent 5" w:semiHidden="0" w:uiPriority="61" w:unhideWhenUsed="0"/>
+    <w:lsdException w:name="Light Grid Accent 5" w:semiHidden="0" w:uiPriority="62" w:unhideWhenUsed="0"/>
+    <w:lsdException w:name="Medium Shading 1 Accent 5" w:semiHidden="0" w:uiPriority="63" w:unhideWhenUsed="0"/>
+    <w:lsdException w:name="Medium Shading 2 Accent 5" w:semiHidden="0" w:uiPriority="64" w:unhideWhenUsed="0"/>
+    <w:lsdException w:name="Medium List 1 Accent 5" w:semiHidden="0" w:uiPriority="65" w:unhideWhenUsed="0"/>
+    <w:lsdException w:name="Medium List 2 Accent 5" w:semiHidden="0" w:uiPriority="66" w:unhideWhenUsed="0"/>
+    <w:lsdException w:name="Medium Grid 1 Accent 5" w:semiHidden="0" w:uiPriority="67" w:unhideWhenUsed="0"/>
+    <w:lsdException w:name="Medium Grid 2 Accent 5" w:semiHidden="0" w:uiPriority="68" w:unhideWhenUsed="0"/>
+    <w:lsdException w:name="Medium Grid 3 Accent 5" w:semiHidden="0" w:uiPriority="69" w:unhideWhenUsed="0"/>
+    <w:lsdException w:name="Dark List Accent 5" w:semiHidden="0" w:uiPriority="70" w:unhideWhenUsed="0"/>
+    <w:lsdException w:name="Colorful Shading Accent 5" w:semiHidden="0" w:uiPriority="71" w:unhideWhenUsed="0"/>
+    <w:lsdException w:name="Colorful List Accent 5" w:semiHidden="0" w:uiPriority="72" w:unhideWhenUsed="0"/>
+    <w:lsdException w:name="Colorful Grid Accent 5" w:semiHidden="0" w:uiPriority="73" w:unhideWhenUsed="0"/>
+    <w:lsdException w:name="Light Shading Accent 6" w:semiHidden="0" w:uiPriority="60" w:unhideWhenUsed="0"/>
+    <w:lsdException w:name="Light List Accent 6" w:semiHidden="0" w:uiPriority="61" w:unhideWhenUsed="0"/>
+    <w:lsdException w:name="Light Grid Accent 6" w:semiHidden="0" w:uiPriority="62" w:unhideWhenUsed="0"/>
+    <w:lsdException w:name="Medium Shading 1 Accent 6" w:semiHidden="0" w:uiPriority="63" w:unhideWhenUsed="0"/>
+    <w:lsdException w:name="Medium Shading 2 Accent 6" w:semiHidden="0" w:uiPriority="64" w:unhideWhenUsed="0"/>
+    <w:lsdException w:name="Medium List 1 Accent 6" w:semiHidden="0" w:uiPriority="65" w:unhideWhenUsed="0"/>
+    <w:lsdException w:name="Medium List 2 Accent 6" w:semiHidden="0" w:uiPriority="66" w:unhideWhenUsed="0"/>
+    <w:lsdException w:name="Medium Grid 1 Accent 6" w:semiHidden="0" w:uiPriority="67" w:unhideWhenUsed="0"/>
+    <w:lsdException w:name="Medium Grid 2 Accent 6" w:semiHidden="0" w:uiPriority="68" w:unhideWhenUsed="0"/>
+    <w:lsdException w:name="Medium Grid 3 Accent 6" w:semiHidden="0" w:uiPriority="69" w:unhideWhenUsed="0"/>
+    <w:lsdException w:name="Dark List Accent 6" w:semiHidden="0" w:uiPriority="70" w:unhideWhenUsed="0"/>
+    <w:lsdException w:name="Colorful Shading Accent 6" w:semiHidden="0" w:uiPriority="71" w:unhideWhenUsed="0"/>
+    <w:lsdException w:name="Colorful List Accent 6" w:semiHidden="0" w:uiPriority="72" w:unhideWhenUsed="0"/>
+    <w:lsdException w:name="Colorful Grid Accent 6" w:semiHidden="0" w:uiPriority="73" w:unhideWhenUsed="0"/>
+    <w:lsdException w:name="Subtle Emphasis" w:semiHidden="0" w:uiPriority="19" w:unhideWhenUsed="0" w:qFormat="1"/>
+    <w:lsdException w:name="Intense Emphasis" w:semiHidden="0" w:uiPriority="21" w:unhideWhenUsed="0" w:qFormat="1"/>
+    <w:lsdException w:name="Subtle Reference" w:semiHidden="0" w:uiPriority="31" w:unhideWhenUsed="0" w:qFormat="1"/>
+    <w:lsdException w:name="Intense Reference" w:semiHidden="0" w:uiPriority="32" w:unhideWhenUsed="0" w:qFormat="1"/>
+    <w:lsdException w:name="Book Title" w:semiHidden="0" w:uiPriority="33" w:unhideWhenUsed="0" w:qFormat="1"/>
+    <w:lsdException w:name="Bibliography" w:uiPriority="37"/>
+    <w:lsdException w:name="TOC Heading" w:uiPriority="39" w:qFormat="1"/>
+  </w:latentStyles>
+  <w:style w:type="paragraph" w:default="1" w:styleId="Normal">
+    <w:name w:val="Normal"/>
+    <w:qFormat/>
+  </w:style>
+  <w:style w:type="character" w:default="1" w:styleId="Fuentedeprrafopredeter">
+    <w:name w:val="Default Paragraph Font"/>
+    <w:uiPriority w:val="1"/>
+    <w:semiHidden/>
+    <w:unhideWhenUsed/>
+  </w:style>
+  <w:style w:type="table" w:default="1" w:styleId="Tablanormal">
+    <w:name w:val="Normal Table"/>
+    <w:uiPriority w:val="99"/>
+    <w:semiHidden/>
+    <w:unhideWhenUsed/>
+    <w:tblPr>
+      <w:tblInd w:w="0" w:type="dxa"/>
+      <w:tblCellMar>
+        <w:top w:w="0" w:type="dxa"/>
+        <w:left w:w="108" w:type="dxa"/>
+        <w:bottom w:w="0" w:type="dxa"/>
+        <w:right w:w="108" w:type="dxa"/>
+      </w:tblCellMar>
+    </w:tblPr>
+  </w:style>
+  <w:style w:type="numbering" w:default="1" w:styleId="Sinlista">
+    <w:name w:val="No List"/>
+    <w:uiPriority w:val="99"/>
+    <w:semiHidden/>
+    <w:unhideWhenUsed/>
   </w:style>
 </w:styles>
 </file>
@@ -7861,7 +8184,7 @@
 </file>
 
 <file path=customXml/itemProps1.xml><?xml version="1.0" encoding="utf-8"?>
-<ds:datastoreItem xmlns:ds="http://schemas.openxmlformats.org/officeDocument/2006/customXml" ds:itemID="{E53E21CA-07FC-4F90-8415-7045F2C21D3B}">
+<ds:datastoreItem xmlns:ds="http://schemas.openxmlformats.org/officeDocument/2006/customXml" ds:itemID="{FC5BD9F7-12CB-4939-BE5E-A78E65DB9F7C}">
   <ds:schemaRefs>
     <ds:schemaRef ds:uri="http://schemas.openxmlformats.org/officeDocument/2006/bibliography"/>
   </ds:schemaRefs>

</xml_diff>

<commit_message>
﻿DOC: Adding propagation function to quick start guide
</commit_message>
<xml_diff>
--- a/starviewer/doc/help/quickstartguide/Starviewer_Quick_start_guide.docx
+++ b/starviewer/doc/help/quickstartguide/Starviewer_Quick_start_guide.docx
@@ -4229,7 +4229,7 @@
                 <w:lang w:eastAsia="ca-ES"/>
               </w:rPr>
               <w:drawing>
-                <wp:inline distT="0" distB="0" distL="0" distR="0" wp14:anchorId="347A7402" wp14:editId="58C13DC0">
+                <wp:inline distT="0" distB="0" distL="0" distR="0" wp14:anchorId="5A52AB77" wp14:editId="3088CAB3">
                   <wp:extent cx="216000" cy="216000"/>
                   <wp:effectExtent l="19050" t="0" r="0" b="0"/>
                   <wp:docPr id="330" name="20 Imagen" descr="linked.png"/>
@@ -4775,6 +4775,54 @@
                 <w:sz w:val="16"/>
               </w:rPr>
             </w:pPr>
+            <w:r>
+              <w:rPr>
+                <w:noProof/>
+                <w:sz w:val="16"/>
+                <w:lang w:eastAsia="ca-ES"/>
+              </w:rPr>
+              <w:drawing>
+                <wp:inline distT="0" distB="0" distL="0" distR="0" wp14:anchorId="5552010D" wp14:editId="2EF2AF77">
+                  <wp:extent cx="215900" cy="215900"/>
+                  <wp:effectExtent l="0" t="0" r="0" b="0"/>
+                  <wp:docPr id="7" name="20 Imagen"/>
+                  <wp:cNvGraphicFramePr>
+                    <a:graphicFrameLocks xmlns:a="http://schemas.openxmlformats.org/drawingml/2006/main" noChangeAspect="1"/>
+                  </wp:cNvGraphicFramePr>
+                  <a:graphic xmlns:a="http://schemas.openxmlformats.org/drawingml/2006/main">
+                    <a:graphicData uri="http://schemas.openxmlformats.org/drawingml/2006/picture">
+                      <pic:pic xmlns:pic="http://schemas.openxmlformats.org/drawingml/2006/picture">
+                        <pic:nvPicPr>
+                          <pic:cNvPr id="0" name="linked.png"/>
+                          <pic:cNvPicPr/>
+                        </pic:nvPicPr>
+                        <pic:blipFill>
+                          <a:blip r:embed="rId52">
+                            <a:extLst>
+                              <a:ext uri="{28A0092B-C50C-407E-A947-70E740481C1C}">
+                                <a14:useLocalDpi xmlns:a14="http://schemas.microsoft.com/office/drawing/2010/main" val="0"/>
+                              </a:ext>
+                            </a:extLst>
+                          </a:blip>
+                          <a:stretch>
+                            <a:fillRect/>
+                          </a:stretch>
+                        </pic:blipFill>
+                        <pic:spPr>
+                          <a:xfrm>
+                            <a:off x="0" y="0"/>
+                            <a:ext cx="215900" cy="215900"/>
+                          </a:xfrm>
+                          <a:prstGeom prst="rect">
+                            <a:avLst/>
+                          </a:prstGeom>
+                        </pic:spPr>
+                      </pic:pic>
+                    </a:graphicData>
+                  </a:graphic>
+                </wp:inline>
+              </w:drawing>
+            </w:r>
           </w:p>
         </w:tc>
         <w:tc>
@@ -4789,18 +4837,52 @@
                 <w:sz w:val="16"/>
               </w:rPr>
             </w:pPr>
+            <w:r>
+              <w:rPr>
+                <w:rStyle w:val="Textoennegrita"/>
+                <w:sz w:val="16"/>
+              </w:rPr>
+              <w:t>Propagació</w:t>
+            </w:r>
+            <w:r>
+              <w:rPr>
+                <w:rStyle w:val="Textoennegrita"/>
+                <w:sz w:val="16"/>
+              </w:rPr>
+              <w:t>.</w:t>
+            </w:r>
+            <w:r>
+              <w:rPr>
+                <w:sz w:val="16"/>
+              </w:rPr>
+              <w:t xml:space="preserve"> </w:t>
+            </w:r>
+            <w:r>
+              <w:rPr>
+                <w:sz w:val="16"/>
+              </w:rPr>
+              <w:t xml:space="preserve">Propaga propietats de visualització del visor actiu i les aplica sobre </w:t>
+            </w:r>
+            <w:bookmarkStart w:id="0" w:name="_GoBack"/>
+            <w:bookmarkEnd w:id="0"/>
+            <w:r>
+              <w:rPr>
+                <w:sz w:val="16"/>
+              </w:rPr>
+              <w:t>els visors que reuneixin una sèrie de criteris en comú</w:t>
+            </w:r>
           </w:p>
         </w:tc>
       </w:tr>
     </w:tbl>
     <w:p/>
     <w:sectPr>
-      <w:headerReference w:type="even" r:id="rId52"/>
-      <w:headerReference w:type="default" r:id="rId53"/>
-      <w:footerReference w:type="even" r:id="rId54"/>
-      <w:footerReference w:type="default" r:id="rId55"/>
-      <w:headerReference w:type="first" r:id="rId56"/>
-      <w:footerReference w:type="first" r:id="rId57"/>
+      <w:headerReference w:type="even" r:id="rId53"/>
+      <w:headerReference w:type="default" r:id="rId54"/>
+      <w:footerReference w:type="even" r:id="rId55"/>
+      <w:footerReference w:type="default" r:id="rId56"/>
+      <w:headerReference w:type="first" r:id="rId57"/>
+      <w:footerReference w:type="first" r:id="rId58"/>
       <w:pgSz w:w="11900" w:h="16840"/>
       <w:pgMar w:top="1418" w:right="1134" w:bottom="1134" w:left="1134" w:header="3005" w:footer="708" w:gutter="0"/>
       <w:cols w:space="708"/>
@@ -4898,7 +4980,7 @@
         <w:rStyle w:val="Nmerodepgina"/>
         <w:noProof/>
       </w:rPr>
-      <w:t>1</w:t>
+      <w:t>2</w:t>
     </w:r>
     <w:r>
       <w:rPr>
@@ -5034,8 +5116,6 @@
           <w:r>
             <w:t>2</w:t>
           </w:r>
-          <w:bookmarkStart w:id="0" w:name="_GoBack"/>
-          <w:bookmarkEnd w:id="0"/>
         </w:p>
       </w:tc>
     </w:tr>
@@ -7872,7 +7952,7 @@
 </file>
 
 <file path=customXml/itemProps1.xml><?xml version="1.0" encoding="utf-8"?>
-<ds:datastoreItem xmlns:ds="http://schemas.openxmlformats.org/officeDocument/2006/customXml" ds:itemID="{56AE21B6-F9E8-43AE-84D0-604157D92995}">
+<ds:datastoreItem xmlns:ds="http://schemas.openxmlformats.org/officeDocument/2006/customXml" ds:itemID="{24738838-0C46-4305-A264-2F6732A34C84}">
   <ds:schemaRefs>
     <ds:schemaRef ds:uri="http://schemas.openxmlformats.org/officeDocument/2006/bibliography"/>
   </ds:schemaRefs>

</xml_diff>

<commit_message>
﻿DOC: Updating the new propagation icon on docs
</commit_message>
<xml_diff>
--- a/starviewer/doc/help/quickstartguide/Starviewer_Quick_start_guide.docx
+++ b/starviewer/doc/help/quickstartguide/Starviewer_Quick_start_guide.docx
@@ -4782,7 +4782,7 @@
                 <w:lang w:eastAsia="ca-ES"/>
               </w:rPr>
               <w:drawing>
-                <wp:inline distT="0" distB="0" distL="0" distR="0" wp14:anchorId="5552010D" wp14:editId="2EF2AF77">
+                <wp:inline distT="0" distB="0" distL="0" distR="0" wp14:anchorId="5552010D" wp14:editId="1189A6B4">
                   <wp:extent cx="215900" cy="215900"/>
                   <wp:effectExtent l="0" t="0" r="0" b="0"/>
                   <wp:docPr id="7" name="20 Imagen"/>
@@ -4824,6 +4824,16 @@
               </w:drawing>
             </w:r>
           </w:p>
+          <w:p>
+            <w:pPr>
+              <w:spacing w:line="240" w:lineRule="auto"/>
+              <w:contextualSpacing/>
+              <w:jc w:val="right"/>
+              <w:rPr>
+                <w:sz w:val="16"/>
+              </w:rPr>
+            </w:pPr>
+          </w:p>
         </w:tc>
         <w:tc>
           <w:tcPr>
@@ -4861,7 +4871,7 @@
               <w:rPr>
                 <w:sz w:val="16"/>
               </w:rPr>
-              <w:t xml:space="preserve">Propaga propietats de visualització del visor actiu i les aplica sobre </w:t>
+              <w:t>Propaga propietats de visualització del visor actiu i les aplic</w:t>
             </w:r>
             <w:bookmarkStart w:id="0" w:name="_GoBack"/>
             <w:bookmarkEnd w:id="0"/>
@@ -4869,7 +4879,7 @@
               <w:rPr>
                 <w:sz w:val="16"/>
               </w:rPr>
-              <w:t>els visors que reuneixin una sèrie de criteris en comú</w:t>
+              <w:t>a sobre els visors que reuneixin una sèrie de criteris en comú</w:t>
             </w:r>
           </w:p>
         </w:tc>
@@ -7952,7 +7962,7 @@
 </file>
 
 <file path=customXml/itemProps1.xml><?xml version="1.0" encoding="utf-8"?>
-<ds:datastoreItem xmlns:ds="http://schemas.openxmlformats.org/officeDocument/2006/customXml" ds:itemID="{24738838-0C46-4305-A264-2F6732A34C84}">
+<ds:datastoreItem xmlns:ds="http://schemas.openxmlformats.org/officeDocument/2006/customXml" ds:itemID="{A04A41BD-E9ED-46A3-81D9-D20D051F29CC}">
   <ds:schemaRefs>
     <ds:schemaRef ds:uri="http://schemas.openxmlformats.org/officeDocument/2006/bibliography"/>
   </ds:schemaRefs>

</xml_diff>

<commit_message>
MERGE: Merging r10235:10262 from trunk
</commit_message>
<xml_diff>
--- a/starviewer/doc/help/quickstartguide/Starviewer_Quick_start_guide.docx
+++ b/starviewer/doc/help/quickstartguide/Starviewer_Quick_start_guide.docx
@@ -4782,7 +4782,7 @@
                 <w:lang w:eastAsia="ca-ES"/>
               </w:rPr>
               <w:drawing>
-                <wp:inline distT="0" distB="0" distL="0" distR="0" wp14:anchorId="5552010D" wp14:editId="2EF2AF77">
+                <wp:inline distT="0" distB="0" distL="0" distR="0" wp14:anchorId="5552010D" wp14:editId="1189A6B4">
                   <wp:extent cx="215900" cy="215900"/>
                   <wp:effectExtent l="0" t="0" r="0" b="0"/>
                   <wp:docPr id="7" name="20 Imagen"/>
@@ -4824,6 +4824,16 @@
               </w:drawing>
             </w:r>
           </w:p>
+          <w:p>
+            <w:pPr>
+              <w:spacing w:line="240" w:lineRule="auto"/>
+              <w:contextualSpacing/>
+              <w:jc w:val="right"/>
+              <w:rPr>
+                <w:sz w:val="16"/>
+              </w:rPr>
+            </w:pPr>
+          </w:p>
         </w:tc>
         <w:tc>
           <w:tcPr>
@@ -4861,7 +4871,7 @@
               <w:rPr>
                 <w:sz w:val="16"/>
               </w:rPr>
-              <w:t xml:space="preserve">Propaga propietats de visualització del visor actiu i les aplica sobre </w:t>
+              <w:t>Propaga propietats de visualització del visor actiu i les aplic</w:t>
             </w:r>
             <w:bookmarkStart w:id="0" w:name="_GoBack"/>
             <w:bookmarkEnd w:id="0"/>
@@ -4869,7 +4879,7 @@
               <w:rPr>
                 <w:sz w:val="16"/>
               </w:rPr>
-              <w:t>els visors que reuneixin una sèrie de criteris en comú</w:t>
+              <w:t>a sobre els visors que reuneixin una sèrie de criteris en comú</w:t>
             </w:r>
           </w:p>
         </w:tc>
@@ -7952,7 +7962,7 @@
 </file>
 
 <file path=customXml/itemProps1.xml><?xml version="1.0" encoding="utf-8"?>
-<ds:datastoreItem xmlns:ds="http://schemas.openxmlformats.org/officeDocument/2006/customXml" ds:itemID="{24738838-0C46-4305-A264-2F6732A34C84}">
+<ds:datastoreItem xmlns:ds="http://schemas.openxmlformats.org/officeDocument/2006/customXml" ds:itemID="{A04A41BD-E9ED-46A3-81D9-D20D051F29CC}">
   <ds:schemaRefs>
     <ds:schemaRef ds:uri="http://schemas.openxmlformats.org/officeDocument/2006/bibliography"/>
   </ds:schemaRefs>

</xml_diff>